<commit_message>
update implementation methods for primary_contact
</commit_message>
<xml_diff>
--- a/6_EXPLAIN.docx
+++ b/6_EXPLAIN.docx
@@ -110,74 +110,174 @@
       </w:r>
     </w:p>
     <w:p>
-      <w:r>
-        <w:t xml:space="preserve">Xử lý </w:t>
-      </w:r>
-      <w:proofErr w:type="spellStart"/>
-      <w:r>
+      <w:pPr>
+        <w:rPr>
+          <w:lang w:val="en-US"/>
+        </w:rPr>
+      </w:pPr>
+      <w:r>
+        <w:rPr>
+          <w:b/>
+          <w:bCs/>
+          <w:lang w:val="en-US"/>
+        </w:rPr>
+        <w:t>Design choice for handling the primary contact</w:t>
+      </w:r>
+    </w:p>
+    <w:p>
+      <w:pPr>
+        <w:rPr>
+          <w:lang w:val="en-US"/>
+        </w:rPr>
+      </w:pPr>
+      <w:r>
+        <w:rPr>
+          <w:lang w:val="en-US"/>
+        </w:rPr>
+        <w:t xml:space="preserve">The design adopts a dedicated </w:t>
+      </w:r>
+      <w:proofErr w:type="spellStart"/>
+      <w:r>
+        <w:rPr>
+          <w:i/>
+          <w:iCs/>
+          <w:lang w:val="en-US"/>
+        </w:rPr>
         <w:t>primary_contact</w:t>
       </w:r>
       <w:proofErr w:type="spellEnd"/>
       <w:r>
-        <w:t xml:space="preserve"> bằng</w:t>
-      </w:r>
-      <w:r>
-        <w:t xml:space="preserve"> việc thêm </w:t>
-      </w:r>
-      <w:proofErr w:type="spellStart"/>
-      <w:r>
-        <w:t>primary_contact_id</w:t>
-      </w:r>
-      <w:proofErr w:type="spellEnd"/>
-      <w:r>
-        <w:t xml:space="preserve"> vào </w:t>
-      </w:r>
-      <w:proofErr w:type="spellStart"/>
-      <w:r>
+        <w:rPr>
+          <w:lang w:val="en-US"/>
+        </w:rPr>
+        <w:t xml:space="preserve"> table to represent the primary contact of a partner. This approach provides a clear and normalized representation of the relationship while enforcing all business rules directly at the database level. It ensures that each partner has at most one primary contact and that the primary contact must belong to the same partner, without introducing circular foreign key dependencies or relying on procedural logic such as triggers. Furthermore, this design preserves Third Normal Form (3NF) and Boyce–Codd Normal Form (BCNF) by separating the primary-contact relationship from the partner and contact entities, thereby avoiding redundancy and update anomalies.</w:t>
+      </w:r>
+    </w:p>
+    <w:p>
+      <w:pPr>
+        <w:rPr>
+          <w:lang w:val="en-US"/>
+        </w:rPr>
+      </w:pPr>
+      <w:r>
+        <w:rPr>
+          <w:lang w:val="en-US"/>
+        </w:rPr>
+        <w:t xml:space="preserve">Other design alternatives were considered but not selected. Storing the primary contact directly in the </w:t>
+      </w:r>
+      <w:r>
+        <w:rPr>
+          <w:i/>
+          <w:iCs/>
+          <w:lang w:val="en-US"/>
+        </w:rPr>
         <w:t>partner</w:t>
       </w:r>
-      <w:proofErr w:type="spellEnd"/>
-      <w:r>
-        <w:t xml:space="preserve"> và </w:t>
-      </w:r>
-      <w:proofErr w:type="spellStart"/>
-      <w:r>
-        <w:t>constraint</w:t>
-      </w:r>
-      <w:proofErr w:type="spellEnd"/>
-      <w:r>
-        <w:t xml:space="preserve"> FK bằng</w:t>
-      </w:r>
-      <w:r>
+      <w:r>
+        <w:rPr>
+          <w:lang w:val="en-US"/>
+        </w:rPr>
+        <w:t xml:space="preserve"> table was rejected due to circular foreign key dependencies, which complicate data insertion, deletion, and maintenance. Modeling the primary contact as a </w:t>
+      </w:r>
+      <w:proofErr w:type="spellStart"/>
+      <w:r>
+        <w:rPr>
+          <w:lang w:val="en-US"/>
+        </w:rPr>
+        <w:t>boolean</w:t>
+      </w:r>
+      <w:proofErr w:type="spellEnd"/>
+      <w:r>
+        <w:rPr>
+          <w:lang w:val="en-US"/>
+        </w:rPr>
+        <w:t xml:space="preserve"> attribute of the </w:t>
+      </w:r>
+      <w:proofErr w:type="spellStart"/>
+      <w:r>
+        <w:rPr>
+          <w:i/>
+          <w:iCs/>
+          <w:lang w:val="en-US"/>
+        </w:rPr>
+        <w:t>contact_point</w:t>
+      </w:r>
+      <w:proofErr w:type="spellEnd"/>
+      <w:r>
+        <w:rPr>
+          <w:lang w:val="en-US"/>
+        </w:rPr>
+        <w:t xml:space="preserve"> entity was not chosen because it embeds relationship semantics into an entity attribute and requires triggers, leading to hidden constraints and reduced maintainability. A more generalized design using </w:t>
+      </w:r>
+      <w:r>
+        <w:rPr>
+          <w:lang w:val="en-US"/>
+        </w:rPr>
+        <w:t xml:space="preserve">2 </w:t>
+      </w:r>
+      <w:r>
+        <w:rPr>
+          <w:lang w:val="en-US"/>
+        </w:rPr>
+        <w:t>junction tables</w:t>
+      </w:r>
+      <w:r>
+        <w:rPr>
+          <w:lang w:val="en-US"/>
+        </w:rPr>
         <w:t xml:space="preserve"> </w:t>
       </w:r>
-      <w:r>
-        <w:t xml:space="preserve">(partner.id, </w:t>
-      </w:r>
-      <w:proofErr w:type="spellStart"/>
-      <w:r>
-        <w:t>partner.primary_contact_id</w:t>
-      </w:r>
-      <w:proofErr w:type="spellEnd"/>
-      <w:r>
-        <w:t>)</w:t>
-      </w:r>
-      <w:r>
+      <w:proofErr w:type="spellStart"/>
+      <w:r>
+        <w:rPr>
+          <w:i/>
+          <w:iCs/>
+          <w:lang w:val="en-US"/>
+        </w:rPr>
+        <w:t>partner_primary_contact</w:t>
+      </w:r>
+      <w:proofErr w:type="spellEnd"/>
+      <w:r>
+        <w:rPr>
+          <w:lang w:val="en-US"/>
+        </w:rPr>
         <w:t xml:space="preserve"> </w:t>
       </w:r>
       <w:r>
-        <w:sym w:font="Wingdings" w:char="F0E0"/>
-      </w:r>
-      <w:r>
-        <w:t xml:space="preserve"> (</w:t>
-      </w:r>
-      <w:proofErr w:type="spellStart"/>
-      <w:r>
-        <w:t>contact_point.partner_id</w:t>
-      </w:r>
-      <w:proofErr w:type="spellEnd"/>
-      <w:r>
-        <w:t>, contact_point.id)</w:t>
+        <w:rPr>
+          <w:lang w:val="en-US"/>
+        </w:rPr>
+        <w:t>and</w:t>
+      </w:r>
+      <w:r>
+        <w:rPr>
+          <w:lang w:val="en-US"/>
+        </w:rPr>
+        <w:t xml:space="preserve"> </w:t>
+      </w:r>
+      <w:proofErr w:type="spellStart"/>
+      <w:r>
+        <w:rPr>
+          <w:i/>
+          <w:iCs/>
+          <w:lang w:val="en-US"/>
+        </w:rPr>
+        <w:t>partner_contact</w:t>
+      </w:r>
+      <w:proofErr w:type="spellEnd"/>
+      <w:r>
+        <w:rPr>
+          <w:i/>
+          <w:iCs/>
+          <w:lang w:val="en-US"/>
+        </w:rPr>
+        <w:t xml:space="preserve"> </w:t>
+      </w:r>
+      <w:r>
+        <w:rPr>
+          <w:lang w:val="en-US"/>
+        </w:rPr>
+        <w:t>was also considered but deemed unnecessarily complex for the current requirements, as contacts are not expected to be shared across multiple partners.</w:t>
       </w:r>
     </w:p>
     <w:p>

</xml_diff>

<commit_message>
finalize whole project (drafting)
</commit_message>
<xml_diff>
--- a/6_EXPLAIN.docx
+++ b/6_EXPLAIN.docx
@@ -8,162 +8,1083 @@
           <w:lang w:val="en-US"/>
         </w:rPr>
       </w:pPr>
+      <w:r>
+        <w:rPr>
+          <w:lang w:val="en-US"/>
+        </w:rPr>
+        <w:t>Partnership Management System explanation</w:t>
+      </w:r>
+    </w:p>
+    <w:p>
+      <w:r>
+        <w:rPr>
+          <w:highlight w:val="yellow"/>
+          <w:lang w:val="en-US"/>
+        </w:rPr>
+        <w:t xml:space="preserve">Cho </w:t>
+      </w:r>
       <w:proofErr w:type="spellStart"/>
       <w:r>
-        <w:t>Partnership</w:t>
+        <w:rPr>
+          <w:highlight w:val="yellow"/>
+          <w:lang w:val="en-US"/>
+        </w:rPr>
+        <w:t>phần</w:t>
       </w:r>
       <w:proofErr w:type="spellEnd"/>
       <w:r>
-        <w:t xml:space="preserve"> </w:t>
+        <w:rPr>
+          <w:highlight w:val="yellow"/>
+        </w:rPr>
+        <w:t xml:space="preserve"> 2 xuống dưới, 3 4 lên trên</w:t>
+      </w:r>
+    </w:p>
+    <w:p>
+      <w:pPr>
+        <w:rPr>
+          <w:lang w:val="en-US"/>
+        </w:rPr>
+      </w:pPr>
+    </w:p>
+    <w:p>
+      <w:pPr>
+        <w:rPr>
+          <w:b/>
+          <w:bCs/>
+          <w:lang w:val="en-US"/>
+        </w:rPr>
+      </w:pPr>
+      <w:r>
+        <w:rPr>
+          <w:b/>
+          <w:bCs/>
+          <w:lang w:val="en-US"/>
+        </w:rPr>
+        <w:t>1. Introduction</w:t>
+      </w:r>
+    </w:p>
+    <w:p>
+      <w:pPr>
+        <w:rPr>
+          <w:lang w:val="en-US"/>
+        </w:rPr>
+      </w:pPr>
+      <w:r>
+        <w:rPr>
+          <w:lang w:val="en-US"/>
+        </w:rPr>
+        <w:t>This document outlines the design decisions, entity structures, and relationships for the Partnership Management System. The database is designed to manage university partnerships, including organizational units, contacts, agreements, events, contributions, and financial records. The design prioritizes data integrity, normalization (3NF/BCNF), and scalability.</w:t>
+      </w:r>
+    </w:p>
+    <w:p>
+      <w:pPr>
+        <w:rPr>
+          <w:b/>
+          <w:bCs/>
+          <w:lang w:val="en-US"/>
+        </w:rPr>
+      </w:pPr>
+      <w:r>
+        <w:rPr>
+          <w:b/>
+          <w:bCs/>
+          <w:lang w:val="en-US"/>
+        </w:rPr>
+        <w:t>2. Key Design Decisions</w:t>
+      </w:r>
+    </w:p>
+    <w:p>
+      <w:pPr>
+        <w:rPr>
+          <w:lang w:val="en-US"/>
+        </w:rPr>
+      </w:pPr>
+      <w:r>
+        <w:rPr>
+          <w:b/>
+          <w:bCs/>
+          <w:lang w:val="en-US"/>
+        </w:rPr>
+        <w:t xml:space="preserve">2.1. Handling Primary Contacts (The </w:t>
       </w:r>
       <w:proofErr w:type="spellStart"/>
       <w:r>
-        <w:t>Management</w:t>
+        <w:rPr>
+          <w:b/>
+          <w:bCs/>
+          <w:lang w:val="en-US"/>
+        </w:rPr>
+        <w:t>primary_contact</w:t>
       </w:r>
       <w:proofErr w:type="spellEnd"/>
       <w:r>
-        <w:t xml:space="preserve"> </w:t>
+        <w:rPr>
+          <w:b/>
+          <w:bCs/>
+          <w:lang w:val="en-US"/>
+        </w:rPr>
+        <w:t xml:space="preserve"> Table)</w:t>
+      </w:r>
+      <w:r>
+        <w:rPr>
+          <w:lang w:val="en-US"/>
+        </w:rPr>
+        <w:t xml:space="preserve"> A major design challenge </w:t>
+      </w:r>
+      <w:proofErr w:type="gramStart"/>
+      <w:r>
+        <w:rPr>
+          <w:lang w:val="en-US"/>
+        </w:rPr>
+        <w:t>was ensuring</w:t>
+      </w:r>
+      <w:proofErr w:type="gramEnd"/>
+      <w:r>
+        <w:rPr>
+          <w:lang w:val="en-US"/>
+        </w:rPr>
+        <w:t xml:space="preserve"> that a Partner can have multiple contact </w:t>
+      </w:r>
+      <w:r>
+        <w:rPr>
+          <w:lang w:val="en-US"/>
+        </w:rPr>
+        <w:t>points,</w:t>
+      </w:r>
+      <w:r>
+        <w:rPr>
+          <w:lang w:val="en-US"/>
+        </w:rPr>
+        <w:t xml:space="preserve"> but exactly one "Primary Contact".</w:t>
+      </w:r>
+    </w:p>
+    <w:p>
+      <w:pPr>
+        <w:numPr>
+          <w:ilvl w:val="0"/>
+          <w:numId w:val="1"/>
+        </w:numPr>
+        <w:rPr>
+          <w:lang w:val="en-US"/>
+        </w:rPr>
+      </w:pPr>
+      <w:r>
+        <w:rPr>
+          <w:b/>
+          <w:bCs/>
+          <w:lang w:val="en-US"/>
+        </w:rPr>
+        <w:t>Decision:</w:t>
+      </w:r>
+      <w:r>
+        <w:rPr>
+          <w:lang w:val="en-US"/>
+        </w:rPr>
+        <w:t xml:space="preserve"> We implemented a dedicated table </w:t>
       </w:r>
       <w:proofErr w:type="spellStart"/>
       <w:r>
-        <w:t>System</w:t>
+        <w:rPr>
+          <w:lang w:val="en-US"/>
+        </w:rPr>
+        <w:t>primary_contact</w:t>
       </w:r>
       <w:proofErr w:type="spellEnd"/>
       <w:r>
         <w:rPr>
           <w:lang w:val="en-US"/>
         </w:rPr>
-        <w:t xml:space="preserve"> explanation</w:t>
-      </w:r>
-    </w:p>
-    <w:p>
+        <w:t xml:space="preserve"> rather than adding a </w:t>
+      </w:r>
       <w:proofErr w:type="spellStart"/>
       <w:r>
         <w:rPr>
           <w:lang w:val="en-US"/>
         </w:rPr>
-        <w:t>Nháp</w:t>
+        <w:t>primary_contact_id</w:t>
       </w:r>
       <w:proofErr w:type="spellEnd"/>
-    </w:p>
-    <w:p>
-      <w:r>
-        <w:t xml:space="preserve">Đây là chương trình tập trung quản lý ở </w:t>
+      <w:r>
+        <w:rPr>
+          <w:lang w:val="en-US"/>
+        </w:rPr>
+        <w:t xml:space="preserve"> to the partner table or a </w:t>
       </w:r>
       <w:proofErr w:type="spellStart"/>
       <w:r>
-        <w:t>partner</w:t>
+        <w:rPr>
+          <w:lang w:val="en-US"/>
+        </w:rPr>
+        <w:t>boolean</w:t>
       </w:r>
       <w:proofErr w:type="spellEnd"/>
       <w:r>
-        <w:t xml:space="preserve">, nên sẽ tập trung ở đây, các </w:t>
+        <w:rPr>
+          <w:lang w:val="en-US"/>
+        </w:rPr>
+        <w:t xml:space="preserve"> flag in </w:t>
       </w:r>
       <w:proofErr w:type="spellStart"/>
       <w:r>
-        <w:t>entity</w:t>
+        <w:rPr>
+          <w:lang w:val="en-US"/>
+        </w:rPr>
+        <w:t>contact_point</w:t>
       </w:r>
       <w:proofErr w:type="spellEnd"/>
       <w:r>
-        <w:t xml:space="preserve"> khác </w:t>
-      </w:r>
-      <w:r>
-        <w:t>nhóm có thể sẽ giản lược</w:t>
-      </w:r>
-    </w:p>
-    <w:p>
+        <w:rPr>
+          <w:lang w:val="en-US"/>
+        </w:rPr>
+        <w:t>.</w:t>
+      </w:r>
+    </w:p>
+    <w:p>
+      <w:pPr>
+        <w:numPr>
+          <w:ilvl w:val="0"/>
+          <w:numId w:val="1"/>
+        </w:numPr>
+        <w:rPr>
+          <w:lang w:val="en-US"/>
+        </w:rPr>
+      </w:pPr>
+      <w:r>
+        <w:rPr>
+          <w:b/>
+          <w:bCs/>
+          <w:lang w:val="en-US"/>
+        </w:rPr>
+        <w:t>Rationale:</w:t>
+      </w:r>
+    </w:p>
+    <w:p>
+      <w:pPr>
+        <w:numPr>
+          <w:ilvl w:val="1"/>
+          <w:numId w:val="1"/>
+        </w:numPr>
+        <w:rPr>
+          <w:lang w:val="en-US"/>
+        </w:rPr>
+      </w:pPr>
+      <w:r>
+        <w:rPr>
+          <w:b/>
+          <w:bCs/>
+          <w:lang w:val="en-US"/>
+        </w:rPr>
+        <w:t>Avoiding Circular Dependency:</w:t>
+      </w:r>
+      <w:r>
+        <w:rPr>
+          <w:lang w:val="en-US"/>
+        </w:rPr>
+        <w:t xml:space="preserve"> Placing a foreign key in the partner table would create a circular reference (Partner points to Contact, Contact points to Partner), complicating insertion and deletion orders.</w:t>
+      </w:r>
+    </w:p>
+    <w:p>
+      <w:pPr>
+        <w:numPr>
+          <w:ilvl w:val="1"/>
+          <w:numId w:val="1"/>
+        </w:numPr>
+        <w:rPr>
+          <w:lang w:val="en-US"/>
+        </w:rPr>
+      </w:pPr>
+      <w:r>
+        <w:rPr>
+          <w:b/>
+          <w:bCs/>
+          <w:lang w:val="en-US"/>
+        </w:rPr>
+        <w:t>Data Integrity &amp; Ownership:</w:t>
+      </w:r>
+      <w:r>
+        <w:rPr>
+          <w:lang w:val="en-US"/>
+        </w:rPr>
+        <w:t xml:space="preserve"> The </w:t>
+      </w:r>
       <w:proofErr w:type="spellStart"/>
       <w:r>
-        <w:t>Note</w:t>
+        <w:rPr>
+          <w:lang w:val="en-US"/>
+        </w:rPr>
+        <w:t>primary_contact</w:t>
       </w:r>
       <w:proofErr w:type="spellEnd"/>
       <w:r>
-        <w:t xml:space="preserve"> hết </w:t>
+        <w:rPr>
+          <w:lang w:val="en-US"/>
+        </w:rPr>
+        <w:t xml:space="preserve"> table uses a </w:t>
+      </w:r>
+      <w:r>
+        <w:rPr>
+          <w:b/>
+          <w:bCs/>
+          <w:lang w:val="en-US"/>
+        </w:rPr>
+        <w:t>composite foreign key</w:t>
+      </w:r>
+      <w:r>
+        <w:rPr>
+          <w:lang w:val="en-US"/>
+        </w:rPr>
+        <w:t xml:space="preserve"> (</w:t>
       </w:r>
       <w:proofErr w:type="spellStart"/>
       <w:r>
-        <w:t>cardinality</w:t>
+        <w:rPr>
+          <w:lang w:val="en-US"/>
+        </w:rPr>
+        <w:t>partner_id</w:t>
       </w:r>
       <w:proofErr w:type="spellEnd"/>
       <w:r>
-        <w:t xml:space="preserve"> lại</w:t>
-      </w:r>
-    </w:p>
-    <w:p>
-      <w:r>
-        <w:t xml:space="preserve">Mang hết </w:t>
+        <w:rPr>
+          <w:lang w:val="en-US"/>
+        </w:rPr>
+        <w:t xml:space="preserve">, </w:t>
       </w:r>
       <w:proofErr w:type="spellStart"/>
       <w:r>
-        <w:t>note</w:t>
+        <w:rPr>
+          <w:lang w:val="en-US"/>
+        </w:rPr>
+        <w:t>contact_id</w:t>
       </w:r>
       <w:proofErr w:type="spellEnd"/>
       <w:r>
-        <w:t xml:space="preserve"> từ ERD-</w:t>
+        <w:rPr>
+          <w:lang w:val="en-US"/>
+        </w:rPr>
+        <w:t xml:space="preserve">) referencing </w:t>
       </w:r>
       <w:proofErr w:type="spellStart"/>
       <w:r>
-        <w:t>draft</w:t>
+        <w:rPr>
+          <w:lang w:val="en-US"/>
+        </w:rPr>
+        <w:t>contact_</w:t>
+      </w:r>
+      <w:proofErr w:type="gramStart"/>
+      <w:r>
+        <w:rPr>
+          <w:lang w:val="en-US"/>
+        </w:rPr>
+        <w:t>point</w:t>
       </w:r>
       <w:proofErr w:type="spellEnd"/>
       <w:r>
-        <w:t xml:space="preserve"> vào</w:t>
-      </w:r>
-    </w:p>
-    <w:p>
-      <w:pPr>
-        <w:rPr>
-          <w:lang w:val="en-US"/>
-        </w:rPr>
-      </w:pPr>
-      <w:r>
-        <w:rPr>
-          <w:b/>
-          <w:bCs/>
-          <w:lang w:val="en-US"/>
-        </w:rPr>
-        <w:t>Design choice for handling the primary contact</w:t>
-      </w:r>
-    </w:p>
-    <w:p>
-      <w:pPr>
-        <w:rPr>
-          <w:lang w:val="en-US"/>
-        </w:rPr>
-      </w:pPr>
-      <w:r>
-        <w:rPr>
-          <w:lang w:val="en-US"/>
-        </w:rPr>
-        <w:t xml:space="preserve">The design adopts a dedicated </w:t>
+        <w:rPr>
+          <w:lang w:val="en-US"/>
+        </w:rPr>
+        <w:t>(</w:t>
       </w:r>
       <w:proofErr w:type="spellStart"/>
+      <w:proofErr w:type="gramEnd"/>
+      <w:r>
+        <w:rPr>
+          <w:lang w:val="en-US"/>
+        </w:rPr>
+        <w:t>partner_id</w:t>
+      </w:r>
+      <w:proofErr w:type="spellEnd"/>
+      <w:r>
+        <w:rPr>
+          <w:lang w:val="en-US"/>
+        </w:rPr>
+        <w:t xml:space="preserve">, id). This strictly enforces that the designated primary contact </w:t>
+      </w:r>
       <w:r>
         <w:rPr>
           <w:i/>
           <w:iCs/>
           <w:lang w:val="en-US"/>
         </w:rPr>
-        <w:t>primary_contact</w:t>
+        <w:t>must</w:t>
+      </w:r>
+      <w:r>
+        <w:rPr>
+          <w:lang w:val="en-US"/>
+        </w:rPr>
+        <w:t xml:space="preserve"> </w:t>
+      </w:r>
+      <w:proofErr w:type="gramStart"/>
+      <w:r>
+        <w:rPr>
+          <w:lang w:val="en-US"/>
+        </w:rPr>
+        <w:t>actually belong</w:t>
+      </w:r>
+      <w:proofErr w:type="gramEnd"/>
+      <w:r>
+        <w:rPr>
+          <w:lang w:val="en-US"/>
+        </w:rPr>
+        <w:t xml:space="preserve"> to that specific partner.</w:t>
+      </w:r>
+    </w:p>
+    <w:p>
+      <w:pPr>
+        <w:numPr>
+          <w:ilvl w:val="1"/>
+          <w:numId w:val="1"/>
+        </w:numPr>
+        <w:rPr>
+          <w:lang w:val="en-US"/>
+        </w:rPr>
+      </w:pPr>
+      <w:r>
+        <w:rPr>
+          <w:b/>
+          <w:bCs/>
+          <w:lang w:val="en-US"/>
+        </w:rPr>
+        <w:t>Normalization:</w:t>
+      </w:r>
+      <w:r>
+        <w:rPr>
+          <w:lang w:val="en-US"/>
+        </w:rPr>
+        <w:t xml:space="preserve"> This approach preserves Third Normal Form (3NF) by isolating the specific "primary" attribute from the general contact list.</w:t>
+      </w:r>
+    </w:p>
+    <w:p>
+      <w:pPr>
+        <w:rPr>
+          <w:lang w:val="en-US"/>
+        </w:rPr>
+      </w:pPr>
+      <w:r>
+        <w:rPr>
+          <w:b/>
+          <w:bCs/>
+          <w:lang w:val="en-US"/>
+        </w:rPr>
+        <w:t>2.2. Partner Specialization &amp; Validation</w:t>
+      </w:r>
+    </w:p>
+    <w:p>
+      <w:pPr>
+        <w:numPr>
+          <w:ilvl w:val="0"/>
+          <w:numId w:val="2"/>
+        </w:numPr>
+        <w:rPr>
+          <w:lang w:val="en-US"/>
+        </w:rPr>
+      </w:pPr>
+      <w:r>
+        <w:rPr>
+          <w:b/>
+          <w:bCs/>
+          <w:lang w:val="en-US"/>
+        </w:rPr>
+        <w:t>Decision:</w:t>
+      </w:r>
+      <w:r>
+        <w:rPr>
+          <w:lang w:val="en-US"/>
+        </w:rPr>
+        <w:t xml:space="preserve"> The partner entity includes both individuals and organizations.</w:t>
+      </w:r>
+    </w:p>
+    <w:p>
+      <w:pPr>
+        <w:numPr>
+          <w:ilvl w:val="0"/>
+          <w:numId w:val="2"/>
+        </w:numPr>
+        <w:rPr>
+          <w:lang w:val="en-US"/>
+        </w:rPr>
+      </w:pPr>
+      <w:r>
+        <w:rPr>
+          <w:b/>
+          <w:bCs/>
+          <w:lang w:val="en-US"/>
+        </w:rPr>
+        <w:t>Constraint:</w:t>
+      </w:r>
+      <w:r>
+        <w:rPr>
+          <w:lang w:val="en-US"/>
+        </w:rPr>
+        <w:t xml:space="preserve"> We utilized a CHECK constraint </w:t>
+      </w:r>
+      <w:proofErr w:type="spellStart"/>
+      <w:r>
+        <w:rPr>
+          <w:lang w:val="en-US"/>
+        </w:rPr>
+        <w:t>chk_partner_tax_code</w:t>
       </w:r>
       <w:proofErr w:type="spellEnd"/>
       <w:r>
         <w:rPr>
           <w:lang w:val="en-US"/>
         </w:rPr>
-        <w:t xml:space="preserve"> table to represent the primary contact of a partner. This approach provides a clear and normalized representation of the relationship while enforcing all business rules directly at the database level. It ensures that each partner has at most one primary contact and that the primary contact must belong to the same partner, without introducing circular foreign key dependencies or relying on procedural logic such as triggers. Furthermore, this design preserves Third Normal Form (3NF) and Boyce–Codd Normal Form (BCNF) by separating the primary-contact relationship from the partner and contact entities, thereby avoiding redundancy and update anomalies.</w:t>
-      </w:r>
-    </w:p>
-    <w:p>
-      <w:pPr>
-        <w:rPr>
-          <w:lang w:val="en-US"/>
-        </w:rPr>
-      </w:pPr>
-      <w:r>
-        <w:rPr>
-          <w:lang w:val="en-US"/>
-        </w:rPr>
-        <w:t xml:space="preserve">Other design alternatives were considered but not selected. Storing the primary contact directly in the </w:t>
+        <w:t xml:space="preserve">. If the partner type is 'organization', the </w:t>
+      </w:r>
+      <w:proofErr w:type="spellStart"/>
+      <w:r>
+        <w:rPr>
+          <w:lang w:val="en-US"/>
+        </w:rPr>
+        <w:t>tax_code</w:t>
+      </w:r>
+      <w:proofErr w:type="spellEnd"/>
+      <w:r>
+        <w:rPr>
+          <w:lang w:val="en-US"/>
+        </w:rPr>
+        <w:t xml:space="preserve"> must not be NULL. If it is 'person', </w:t>
+      </w:r>
+      <w:proofErr w:type="spellStart"/>
+      <w:r>
+        <w:rPr>
+          <w:lang w:val="en-US"/>
+        </w:rPr>
+        <w:t>tax_code</w:t>
+      </w:r>
+      <w:proofErr w:type="spellEnd"/>
+      <w:r>
+        <w:rPr>
+          <w:lang w:val="en-US"/>
+        </w:rPr>
+        <w:t xml:space="preserve"> must be NULL. This enforces business logic directly at the database level.</w:t>
+      </w:r>
+    </w:p>
+    <w:p>
+      <w:pPr>
+        <w:rPr>
+          <w:lang w:val="en-US"/>
+        </w:rPr>
+      </w:pPr>
+      <w:r>
+        <w:rPr>
+          <w:b/>
+          <w:bCs/>
+          <w:lang w:val="en-US"/>
+        </w:rPr>
+        <w:t>2.3. Feedback as a Weak Entity</w:t>
+      </w:r>
+    </w:p>
+    <w:p>
+      <w:pPr>
+        <w:numPr>
+          <w:ilvl w:val="0"/>
+          <w:numId w:val="3"/>
+        </w:numPr>
+        <w:rPr>
+          <w:lang w:val="en-US"/>
+        </w:rPr>
+      </w:pPr>
+      <w:r>
+        <w:rPr>
+          <w:b/>
+          <w:bCs/>
+          <w:lang w:val="en-US"/>
+        </w:rPr>
+        <w:t>Decision:</w:t>
+      </w:r>
+      <w:r>
+        <w:rPr>
+          <w:lang w:val="en-US"/>
+        </w:rPr>
+        <w:t xml:space="preserve"> The feedback table is modeled as a </w:t>
+      </w:r>
+      <w:r>
+        <w:rPr>
+          <w:b/>
+          <w:bCs/>
+          <w:lang w:val="en-US"/>
+        </w:rPr>
+        <w:t>Weak Entity</w:t>
+      </w:r>
+      <w:r>
+        <w:rPr>
+          <w:lang w:val="en-US"/>
+        </w:rPr>
+        <w:t>.</w:t>
+      </w:r>
+    </w:p>
+    <w:p>
+      <w:pPr>
+        <w:numPr>
+          <w:ilvl w:val="0"/>
+          <w:numId w:val="3"/>
+        </w:numPr>
+        <w:rPr>
+          <w:lang w:val="en-US"/>
+        </w:rPr>
+      </w:pPr>
+      <w:r>
+        <w:rPr>
+          <w:b/>
+          <w:bCs/>
+          <w:lang w:val="en-US"/>
+        </w:rPr>
+        <w:lastRenderedPageBreak/>
+        <w:t>Rationale:</w:t>
+      </w:r>
+      <w:r>
+        <w:rPr>
+          <w:lang w:val="en-US"/>
+        </w:rPr>
+        <w:t xml:space="preserve"> Feedback cannot exist without a collaboration event. Its Primary Key is a composite of (</w:t>
+      </w:r>
+      <w:proofErr w:type="spellStart"/>
+      <w:r>
+        <w:rPr>
+          <w:lang w:val="en-US"/>
+        </w:rPr>
+        <w:t>event_id</w:t>
+      </w:r>
+      <w:proofErr w:type="spellEnd"/>
+      <w:r>
+        <w:rPr>
+          <w:lang w:val="en-US"/>
+        </w:rPr>
+        <w:t xml:space="preserve">, </w:t>
+      </w:r>
+      <w:proofErr w:type="spellStart"/>
+      <w:r>
+        <w:rPr>
+          <w:lang w:val="en-US"/>
+        </w:rPr>
+        <w:t>rater_name</w:t>
+      </w:r>
+      <w:proofErr w:type="spellEnd"/>
+      <w:r>
+        <w:rPr>
+          <w:lang w:val="en-US"/>
+        </w:rPr>
+        <w:t>). The rating for a partner is not stored as a static attribute but is intended to be derived by aggregating these feedback records, ensuring data consistency.</w:t>
+      </w:r>
+    </w:p>
+    <w:p>
+      <w:pPr>
+        <w:rPr>
+          <w:lang w:val="en-US"/>
+        </w:rPr>
+      </w:pPr>
+      <w:r>
+        <w:rPr>
+          <w:b/>
+          <w:bCs/>
+          <w:lang w:val="en-US"/>
+        </w:rPr>
+        <w:t>2.4. Financial Tracking (Invoice &amp; Payment)</w:t>
+      </w:r>
+    </w:p>
+    <w:p>
+      <w:pPr>
+        <w:numPr>
+          <w:ilvl w:val="0"/>
+          <w:numId w:val="4"/>
+        </w:numPr>
+        <w:rPr>
+          <w:lang w:val="en-US"/>
+        </w:rPr>
+      </w:pPr>
+      <w:r>
+        <w:rPr>
+          <w:b/>
+          <w:bCs/>
+          <w:lang w:val="en-US"/>
+        </w:rPr>
+        <w:t>Decision:</w:t>
+      </w:r>
+      <w:r>
+        <w:rPr>
+          <w:lang w:val="en-US"/>
+        </w:rPr>
+        <w:t xml:space="preserve"> Explicit linkage of Invoices to Partners.</w:t>
+      </w:r>
+    </w:p>
+    <w:p>
+      <w:pPr>
+        <w:numPr>
+          <w:ilvl w:val="0"/>
+          <w:numId w:val="4"/>
+        </w:numPr>
+        <w:rPr>
+          <w:lang w:val="en-US"/>
+        </w:rPr>
+      </w:pPr>
+      <w:r>
+        <w:rPr>
+          <w:b/>
+          <w:bCs/>
+          <w:lang w:val="en-US"/>
+        </w:rPr>
+        <w:t>Rationale:</w:t>
+      </w:r>
+      <w:r>
+        <w:rPr>
+          <w:lang w:val="en-US"/>
+        </w:rPr>
+        <w:t xml:space="preserve"> While an invoice is generated from an event, we explicitly included </w:t>
+      </w:r>
+      <w:proofErr w:type="spellStart"/>
+      <w:r>
+        <w:rPr>
+          <w:lang w:val="en-US"/>
+        </w:rPr>
+        <w:t>partner_id</w:t>
+      </w:r>
+      <w:proofErr w:type="spellEnd"/>
+      <w:r>
+        <w:rPr>
+          <w:lang w:val="en-US"/>
+        </w:rPr>
+        <w:t xml:space="preserve"> in the invoice table. This identifies the legal entity responsible for payment, distinct from the event host.</w:t>
+      </w:r>
+    </w:p>
+    <w:p>
+      <w:pPr>
+        <w:numPr>
+          <w:ilvl w:val="0"/>
+          <w:numId w:val="4"/>
+        </w:numPr>
+        <w:rPr>
+          <w:lang w:val="en-US"/>
+        </w:rPr>
+      </w:pPr>
+      <w:r>
+        <w:rPr>
+          <w:b/>
+          <w:bCs/>
+          <w:lang w:val="en-US"/>
+        </w:rPr>
+        <w:t>Cardinality:</w:t>
+      </w:r>
+      <w:r>
+        <w:rPr>
+          <w:lang w:val="en-US"/>
+        </w:rPr>
+        <w:t xml:space="preserve"> Currently, the system enforces a strict 1:1 relationship between Invoice and Payment (via UNIQUE constraint) to ensure each invoice is settled by a distinct payment transaction record for this iteration of the system.</w:t>
+      </w:r>
+    </w:p>
+    <w:p>
+      <w:pPr>
+        <w:pStyle w:val="ListParagraph"/>
+        <w:numPr>
+          <w:ilvl w:val="0"/>
+          <w:numId w:val="7"/>
+        </w:numPr>
+        <w:rPr>
+          <w:b/>
+          <w:bCs/>
+          <w:lang w:val="en-US"/>
+        </w:rPr>
+      </w:pPr>
+      <w:r>
+        <w:rPr>
+          <w:b/>
+          <w:bCs/>
+          <w:lang w:val="en-US"/>
+        </w:rPr>
+        <w:t>Entities and Attributes</w:t>
+      </w:r>
+    </w:p>
+    <w:p>
+      <w:pPr>
+        <w:numPr>
+          <w:ilvl w:val="1"/>
+          <w:numId w:val="7"/>
+        </w:numPr>
+        <w:rPr>
+          <w:lang w:val="en-US"/>
+        </w:rPr>
+      </w:pPr>
+      <w:r>
+        <w:rPr>
+          <w:b/>
+          <w:bCs/>
+          <w:lang w:val="en-US"/>
+        </w:rPr>
+        <w:t>Partner:</w:t>
+      </w:r>
+      <w:r>
+        <w:rPr>
+          <w:lang w:val="en-US"/>
+        </w:rPr>
+        <w:t xml:space="preserve"> </w:t>
+      </w:r>
+      <w:r>
+        <w:rPr>
+          <w:lang w:val="en-US"/>
+        </w:rPr>
+        <w:t>The central entity representing organizations (companies, NGOs) or individuals (alumni, experts</w:t>
+      </w:r>
+      <w:r>
+        <w:rPr>
+          <w:lang w:val="en-US"/>
+        </w:rPr>
+        <w:t>)</w:t>
+      </w:r>
+    </w:p>
+    <w:p>
+      <w:pPr>
+        <w:numPr>
+          <w:ilvl w:val="2"/>
+          <w:numId w:val="7"/>
+        </w:numPr>
+        <w:rPr>
+          <w:lang w:val="en-US"/>
+        </w:rPr>
+      </w:pPr>
+      <w:r>
+        <w:rPr>
+          <w:b/>
+          <w:bCs/>
+          <w:lang w:val="en-US"/>
+        </w:rPr>
+        <w:t>Attributes</w:t>
+      </w:r>
+      <w:r>
+        <w:rPr>
+          <w:lang w:val="en-US"/>
+        </w:rPr>
+        <w:t xml:space="preserve">: Unique ID, name, type (person/organization), status, website, </w:t>
+      </w:r>
+      <w:proofErr w:type="spellStart"/>
+      <w:r>
+        <w:rPr>
+          <w:lang w:val="en-US"/>
+        </w:rPr>
+        <w:t>tax</w:t>
+      </w:r>
+      <w:r>
+        <w:rPr>
+          <w:lang w:val="en-US"/>
+        </w:rPr>
+        <w:t>_</w:t>
+      </w:r>
+      <w:r>
+        <w:rPr>
+          <w:lang w:val="en-US"/>
+        </w:rPr>
+        <w:t>code</w:t>
+      </w:r>
+      <w:proofErr w:type="spellEnd"/>
+      <w:r>
+        <w:rPr>
+          <w:lang w:val="en-US"/>
+        </w:rPr>
+        <w:t xml:space="preserve">, </w:t>
+      </w:r>
+      <w:r>
+        <w:rPr>
+          <w:lang w:val="en-US"/>
+        </w:rPr>
+        <w:t>industry</w:t>
+      </w:r>
+      <w:r>
+        <w:rPr>
+          <w:lang w:val="en-US"/>
+        </w:rPr>
+        <w:t xml:space="preserve"> and note</w:t>
+      </w:r>
+      <w:r>
+        <w:rPr>
+          <w:lang w:val="en-US"/>
+        </w:rPr>
+        <w:t>.</w:t>
+      </w:r>
+      <w:r>
+        <w:rPr>
+          <w:lang w:val="en-US"/>
+        </w:rPr>
+        <w:t xml:space="preserve"> </w:t>
+      </w:r>
+      <w:r>
+        <w:rPr>
+          <w:lang w:val="en-US"/>
+        </w:rPr>
+        <w:t xml:space="preserve">The </w:t>
+      </w:r>
+      <w:r>
+        <w:rPr>
+          <w:lang w:val="en-US"/>
+        </w:rPr>
+        <w:t xml:space="preserve">tax code </w:t>
+      </w:r>
+      <w:r>
+        <w:rPr>
+          <w:lang w:val="en-US"/>
+        </w:rPr>
+        <w:t xml:space="preserve">will be </w:t>
+      </w:r>
+      <w:r>
+        <w:rPr>
+          <w:lang w:val="en-US"/>
+        </w:rPr>
+        <w:t xml:space="preserve">NULL </w:t>
+      </w:r>
+      <w:r>
+        <w:rPr>
+          <w:lang w:val="en-US"/>
+        </w:rPr>
+        <w:t>when type is person since this attribute does not apply to person.</w:t>
+      </w:r>
+    </w:p>
+    <w:p>
+      <w:pPr>
+        <w:numPr>
+          <w:ilvl w:val="1"/>
+          <w:numId w:val="7"/>
+        </w:numPr>
+        <w:rPr>
+          <w:lang w:val="en-US"/>
+        </w:rPr>
+      </w:pPr>
+      <w:r>
+        <w:rPr>
+          <w:b/>
+          <w:bCs/>
+          <w:lang w:val="en-US"/>
+        </w:rPr>
+        <w:t>Organization Unit</w:t>
+      </w:r>
+      <w:r>
+        <w:rPr>
+          <w:b/>
+          <w:bCs/>
+          <w:lang w:val="en-US"/>
+        </w:rPr>
+        <w:t>:</w:t>
+      </w:r>
+      <w:r>
+        <w:rPr>
+          <w:lang w:val="en-US"/>
+        </w:rPr>
+        <w:t xml:space="preserve"> Represents internal university faculties/labs.</w:t>
+      </w:r>
+    </w:p>
+    <w:p>
+      <w:pPr>
+        <w:numPr>
+          <w:ilvl w:val="2"/>
+          <w:numId w:val="7"/>
+        </w:numPr>
+      </w:pPr>
+      <w:r>
+        <w:rPr>
+          <w:b/>
+          <w:bCs/>
+          <w:lang w:val="en-US"/>
+        </w:rPr>
+        <w:t>Attributes:</w:t>
+      </w:r>
+      <w:r>
+        <w:rPr>
+          <w:lang w:val="en-US"/>
+        </w:rPr>
+        <w:t xml:space="preserve"> We use </w:t>
+      </w:r>
+      <w:proofErr w:type="spellStart"/>
+      <w:r>
+        <w:t>unit_scope</w:t>
+      </w:r>
+      <w:proofErr w:type="spellEnd"/>
+      <w:r>
+        <w:rPr>
+          <w:lang w:val="en-US"/>
+        </w:rPr>
+        <w:t xml:space="preserve"> to distinguish </w:t>
+      </w:r>
+      <w:r>
+        <w:t>'</w:t>
+      </w:r>
+      <w:proofErr w:type="spellStart"/>
+      <w:r>
+        <w:t>school</w:t>
+      </w:r>
+      <w:proofErr w:type="spellEnd"/>
+      <w:r>
+        <w:t>/</w:t>
+      </w:r>
+      <w:proofErr w:type="spellStart"/>
+      <w:r>
+        <w:t>university</w:t>
+      </w:r>
+      <w:proofErr w:type="spellEnd"/>
+      <w:r>
+        <w:t>', '</w:t>
+      </w:r>
+      <w:proofErr w:type="spellStart"/>
+      <w:r>
+        <w:t>faculty</w:t>
+      </w:r>
+      <w:proofErr w:type="spellEnd"/>
+      <w:r>
+        <w:t xml:space="preserve">', </w:t>
+      </w:r>
+      <w:r>
+        <w:rPr>
+          <w:lang w:val="en-US"/>
+        </w:rPr>
+        <w:t xml:space="preserve">and </w:t>
+      </w:r>
+      <w:r>
+        <w:t>'</w:t>
+      </w:r>
+      <w:proofErr w:type="spellStart"/>
+      <w:r>
+        <w:t>lab</w:t>
+      </w:r>
+      <w:proofErr w:type="spellEnd"/>
+      <w:r>
+        <w:t>/</w:t>
+      </w:r>
+      <w:proofErr w:type="spellStart"/>
+      <w:r>
+        <w:t>center</w:t>
+      </w:r>
+      <w:proofErr w:type="spellEnd"/>
+      <w:r>
+        <w:t>'</w:t>
+      </w:r>
+    </w:p>
+    <w:p>
+      <w:pPr>
+        <w:numPr>
+          <w:ilvl w:val="1"/>
+          <w:numId w:val="7"/>
+        </w:numPr>
+        <w:rPr>
+          <w:lang w:val="en-US"/>
+        </w:rPr>
+      </w:pPr>
+      <w:r>
+        <w:rPr>
+          <w:b/>
+          <w:bCs/>
+          <w:lang w:val="en-US"/>
+        </w:rPr>
+        <w:t>Contact Point</w:t>
+      </w:r>
+      <w:r>
+        <w:rPr>
+          <w:b/>
+          <w:bCs/>
+          <w:lang w:val="en-US"/>
+        </w:rPr>
+        <w:t>:</w:t>
+      </w:r>
+      <w:r>
+        <w:rPr>
+          <w:lang w:val="en-US"/>
+        </w:rPr>
+        <w:t xml:space="preserve"> Stores details of individuals representing a partner. Constrained by </w:t>
       </w:r>
       <w:r>
         <w:rPr>
@@ -171,27 +1092,7 @@
           <w:iCs/>
           <w:lang w:val="en-US"/>
         </w:rPr>
-        <w:t>partner</w:t>
-      </w:r>
-      <w:r>
-        <w:rPr>
-          <w:lang w:val="en-US"/>
-        </w:rPr>
-        <w:t xml:space="preserve"> table was rejected due to circular foreign key dependencies, which complicate data insertion, deletion, and maintenance. Modeling the primary contact as a </w:t>
-      </w:r>
-      <w:proofErr w:type="spellStart"/>
-      <w:r>
-        <w:rPr>
-          <w:lang w:val="en-US"/>
-        </w:rPr>
-        <w:t>boolean</w:t>
-      </w:r>
-      <w:proofErr w:type="spellEnd"/>
-      <w:r>
-        <w:rPr>
-          <w:lang w:val="en-US"/>
-        </w:rPr>
-        <w:t xml:space="preserve"> attribute of the </w:t>
+        <w:t>UNIQUE (</w:t>
       </w:r>
       <w:proofErr w:type="spellStart"/>
       <w:r>
@@ -200,60 +1101,113 @@
           <w:iCs/>
           <w:lang w:val="en-US"/>
         </w:rPr>
-        <w:t>contact_point</w:t>
+        <w:t>partner_id</w:t>
       </w:r>
       <w:proofErr w:type="spellEnd"/>
-      <w:r>
-        <w:rPr>
-          <w:lang w:val="en-US"/>
-        </w:rPr>
-        <w:t xml:space="preserve"> entity was not chosen because it embeds relationship semantics into an entity attribute and requires triggers, leading to hidden constraints and reduced maintainability. A more generalized design using </w:t>
-      </w:r>
-      <w:r>
-        <w:rPr>
-          <w:lang w:val="en-US"/>
-        </w:rPr>
-        <w:t xml:space="preserve">2 </w:t>
-      </w:r>
-      <w:r>
-        <w:rPr>
-          <w:lang w:val="en-US"/>
-        </w:rPr>
-        <w:t>junction tables</w:t>
-      </w:r>
-      <w:r>
-        <w:rPr>
-          <w:lang w:val="en-US"/>
-        </w:rPr>
-        <w:t xml:space="preserve"> </w:t>
-      </w:r>
-      <w:proofErr w:type="spellStart"/>
       <w:r>
         <w:rPr>
           <w:i/>
           <w:iCs/>
           <w:lang w:val="en-US"/>
         </w:rPr>
-        <w:t>partner_primary_contact</w:t>
+        <w:t>, id)</w:t>
+      </w:r>
+      <w:r>
+        <w:rPr>
+          <w:lang w:val="en-US"/>
+        </w:rPr>
+        <w:t xml:space="preserve"> to support the primary contact logic.</w:t>
+      </w:r>
+    </w:p>
+    <w:p>
+      <w:pPr>
+        <w:numPr>
+          <w:ilvl w:val="1"/>
+          <w:numId w:val="7"/>
+        </w:numPr>
+        <w:rPr>
+          <w:lang w:val="en-US"/>
+        </w:rPr>
+      </w:pPr>
+      <w:r>
+        <w:rPr>
+          <w:b/>
+          <w:bCs/>
+          <w:lang w:val="en-US"/>
+        </w:rPr>
+        <w:t>Agreement:</w:t>
+      </w:r>
+      <w:r>
+        <w:rPr>
+          <w:lang w:val="en-US"/>
+        </w:rPr>
+        <w:t xml:space="preserve"> Represents formal documents (MoU, Contracts). Linked to both a Partner and an internal Organization Unit.</w:t>
+      </w:r>
+    </w:p>
+    <w:p>
+      <w:pPr>
+        <w:numPr>
+          <w:ilvl w:val="1"/>
+          <w:numId w:val="7"/>
+        </w:numPr>
+        <w:rPr>
+          <w:lang w:val="en-US"/>
+        </w:rPr>
+      </w:pPr>
+      <w:proofErr w:type="spellStart"/>
+      <w:r>
+        <w:rPr>
+          <w:b/>
+          <w:bCs/>
+          <w:lang w:val="en-US"/>
+        </w:rPr>
+        <w:t>Collaboration_Event</w:t>
       </w:r>
       <w:proofErr w:type="spellEnd"/>
       <w:r>
         <w:rPr>
-          <w:lang w:val="en-US"/>
-        </w:rPr>
-        <w:t xml:space="preserve"> </w:t>
-      </w:r>
-      <w:r>
-        <w:rPr>
-          <w:lang w:val="en-US"/>
-        </w:rPr>
-        <w:t>and</w:t>
-      </w:r>
-      <w:r>
-        <w:rPr>
-          <w:lang w:val="en-US"/>
-        </w:rPr>
-        <w:t xml:space="preserve"> </w:t>
+          <w:b/>
+          <w:bCs/>
+          <w:lang w:val="en-US"/>
+        </w:rPr>
+        <w:t>:</w:t>
+      </w:r>
+      <w:r>
+        <w:rPr>
+          <w:lang w:val="en-US"/>
+        </w:rPr>
+        <w:t xml:space="preserve"> Events hosted by partners. </w:t>
+      </w:r>
+    </w:p>
+    <w:p>
+      <w:pPr>
+        <w:numPr>
+          <w:ilvl w:val="2"/>
+          <w:numId w:val="7"/>
+        </w:numPr>
+        <w:rPr>
+          <w:lang w:val="en-US"/>
+        </w:rPr>
+      </w:pPr>
+      <w:r>
+        <w:rPr>
+          <w:b/>
+          <w:bCs/>
+          <w:lang w:val="en-US"/>
+        </w:rPr>
+        <w:t>Attributes</w:t>
+      </w:r>
+      <w:r>
+        <w:rPr>
+          <w:lang w:val="en-US"/>
+        </w:rPr>
+        <w:t>: Type, description, monetary value, and date</w:t>
+      </w:r>
+      <w:r>
+        <w:rPr>
+          <w:lang w:val="en-US"/>
+        </w:rPr>
+        <w:t xml:space="preserve">, </w:t>
       </w:r>
       <w:proofErr w:type="spellStart"/>
       <w:r>
@@ -262,7 +1216,7 @@
           <w:iCs/>
           <w:lang w:val="en-US"/>
         </w:rPr>
-        <w:t>partner_contact</w:t>
+        <w:t>start_time</w:t>
       </w:r>
       <w:proofErr w:type="spellEnd"/>
       <w:r>
@@ -271,147 +1225,1335 @@
           <w:iCs/>
           <w:lang w:val="en-US"/>
         </w:rPr>
+        <w:t xml:space="preserve">, </w:t>
+      </w:r>
+      <w:proofErr w:type="spellStart"/>
+      <w:r>
+        <w:rPr>
+          <w:i/>
+          <w:iCs/>
+          <w:lang w:val="en-US"/>
+        </w:rPr>
+        <w:t>end_time</w:t>
+      </w:r>
+      <w:proofErr w:type="spellEnd"/>
+      <w:r>
+        <w:rPr>
+          <w:lang w:val="en-US"/>
+        </w:rPr>
+        <w:t xml:space="preserve">, and </w:t>
+      </w:r>
+      <w:proofErr w:type="spellStart"/>
+      <w:r>
+        <w:rPr>
+          <w:i/>
+          <w:iCs/>
+          <w:lang w:val="en-US"/>
+        </w:rPr>
+        <w:t>number_of_students</w:t>
+      </w:r>
+      <w:proofErr w:type="spellEnd"/>
+      <w:r>
+        <w:rPr>
+          <w:lang w:val="en-US"/>
+        </w:rPr>
+        <w:t>.</w:t>
+      </w:r>
+    </w:p>
+    <w:p>
+      <w:pPr>
+        <w:numPr>
+          <w:ilvl w:val="1"/>
+          <w:numId w:val="7"/>
+        </w:numPr>
+        <w:rPr>
+          <w:lang w:val="en-US"/>
+        </w:rPr>
+      </w:pPr>
+      <w:r>
+        <w:rPr>
+          <w:b/>
+          <w:bCs/>
+          <w:lang w:val="en-US"/>
+        </w:rPr>
+        <w:t>Contribution:</w:t>
+      </w:r>
+      <w:r>
+        <w:rPr>
+          <w:lang w:val="en-US"/>
+        </w:rPr>
+        <w:t xml:space="preserve"> Tracks cash or in-kind support. Linked to a Partner and optionally to an Event.</w:t>
+      </w:r>
+    </w:p>
+    <w:p>
+      <w:pPr>
+        <w:numPr>
+          <w:ilvl w:val="2"/>
+          <w:numId w:val="7"/>
+        </w:numPr>
+        <w:rPr>
+          <w:lang w:val="en-US"/>
+        </w:rPr>
+      </w:pPr>
+      <w:proofErr w:type="spellStart"/>
+      <w:r>
+        <w:rPr>
+          <w:b/>
+          <w:bCs/>
+        </w:rPr>
+        <w:t>Attributes</w:t>
+      </w:r>
+      <w:proofErr w:type="spellEnd"/>
+      <w:r>
+        <w:t xml:space="preserve">: </w:t>
+      </w:r>
+      <w:proofErr w:type="spellStart"/>
+      <w:r>
+        <w:t>Type</w:t>
+      </w:r>
+      <w:proofErr w:type="spellEnd"/>
+      <w:r>
+        <w:t xml:space="preserve">, </w:t>
+      </w:r>
+      <w:proofErr w:type="spellStart"/>
+      <w:r>
+        <w:t>description</w:t>
+      </w:r>
+      <w:proofErr w:type="spellEnd"/>
+      <w:r>
+        <w:t xml:space="preserve">, </w:t>
+      </w:r>
+      <w:proofErr w:type="spellStart"/>
+      <w:r>
+        <w:t>monetary</w:t>
+      </w:r>
+      <w:proofErr w:type="spellEnd"/>
+      <w:r>
         <w:t xml:space="preserve"> </w:t>
       </w:r>
-      <w:r>
-        <w:rPr>
-          <w:lang w:val="en-US"/>
-        </w:rPr>
-        <w:t>was also considered but deemed unnecessarily complex for the current requirements, as contacts are not expected to be shared across multiple partners.</w:t>
-      </w:r>
-    </w:p>
-    <w:p>
       <w:proofErr w:type="spellStart"/>
       <w:r>
-        <w:t>partner.tax_code</w:t>
+        <w:t>value</w:t>
       </w:r>
       <w:proofErr w:type="spellEnd"/>
       <w:r>
-        <w:t xml:space="preserve"> sẽ phải có nếu là </w:t>
+        <w:t xml:space="preserve">, </w:t>
       </w:r>
       <w:proofErr w:type="spellStart"/>
       <w:r>
-        <w:t>org</w:t>
+        <w:t>and</w:t>
       </w:r>
       <w:proofErr w:type="spellEnd"/>
       <w:r>
-        <w:t xml:space="preserve"> và sẽ phải </w:t>
+        <w:t xml:space="preserve"> </w:t>
       </w:r>
       <w:proofErr w:type="spellStart"/>
       <w:r>
-        <w:t>null</w:t>
+        <w:t>date</w:t>
       </w:r>
       <w:proofErr w:type="spellEnd"/>
       <w:r>
-        <w:t xml:space="preserve"> nếu là </w:t>
+        <w:t>.</w:t>
+      </w:r>
+    </w:p>
+    <w:p>
+      <w:pPr>
+        <w:numPr>
+          <w:ilvl w:val="1"/>
+          <w:numId w:val="7"/>
+        </w:numPr>
+        <w:rPr>
+          <w:lang w:val="en-US"/>
+        </w:rPr>
+      </w:pPr>
+      <w:r>
+        <w:rPr>
+          <w:b/>
+          <w:bCs/>
+          <w:lang w:val="en-US"/>
+        </w:rPr>
+        <w:t>Invoice &amp; Payment:</w:t>
+      </w:r>
+      <w:r>
+        <w:rPr>
+          <w:lang w:val="en-US"/>
+        </w:rPr>
+        <w:t xml:space="preserve"> Handles financial transactions. Invoice status tracks payment progress (unpaid/paid/cancelled).</w:t>
+      </w:r>
+    </w:p>
+    <w:p>
+      <w:pPr>
+        <w:numPr>
+          <w:ilvl w:val="2"/>
+          <w:numId w:val="7"/>
+        </w:numPr>
+        <w:rPr>
+          <w:lang w:val="en-US"/>
+        </w:rPr>
+      </w:pPr>
+      <w:r>
+        <w:rPr>
+          <w:b/>
+          <w:bCs/>
+          <w:lang w:val="en-US"/>
+        </w:rPr>
+        <w:t>Attributes:</w:t>
+      </w:r>
+      <w:r>
+        <w:rPr>
+          <w:lang w:val="en-US"/>
+        </w:rPr>
+        <w:t xml:space="preserve"> </w:t>
+      </w:r>
+      <w:r>
+        <w:rPr>
+          <w:lang w:val="en-US"/>
+        </w:rPr>
+        <w:t xml:space="preserve">For the scope of this project, </w:t>
       </w:r>
       <w:proofErr w:type="spellStart"/>
       <w:r>
-        <w:t>person</w:t>
+        <w:rPr>
+          <w:i/>
+          <w:iCs/>
+          <w:lang w:val="en-US"/>
+        </w:rPr>
+        <w:t>reference_number</w:t>
       </w:r>
       <w:proofErr w:type="spellEnd"/>
-    </w:p>
-    <w:p>
-      <w:r>
-        <w:t xml:space="preserve">Trong bài tập này, coi </w:t>
+      <w:r>
+        <w:rPr>
+          <w:lang w:val="en-US"/>
+        </w:rPr>
+        <w:t xml:space="preserve"> and</w:t>
+      </w:r>
+      <w:r>
+        <w:rPr>
+          <w:lang w:val="en-US"/>
+        </w:rPr>
+        <w:t xml:space="preserve"> </w:t>
       </w:r>
       <w:proofErr w:type="spellStart"/>
       <w:r>
+        <w:rPr>
+          <w:i/>
+          <w:iCs/>
+          <w:lang w:val="en-US"/>
+        </w:rPr>
+        <w:t>payment_reference</w:t>
+      </w:r>
+      <w:proofErr w:type="spellEnd"/>
+      <w:r>
+        <w:rPr>
+          <w:lang w:val="en-US"/>
+        </w:rPr>
+        <w:t xml:space="preserve"> </w:t>
+      </w:r>
+      <w:r>
+        <w:rPr>
+          <w:lang w:val="en-US"/>
+        </w:rPr>
+        <w:t>are</w:t>
+      </w:r>
+      <w:r>
+        <w:rPr>
+          <w:lang w:val="en-US"/>
+        </w:rPr>
+        <w:t xml:space="preserve"> treated as the unique ID for simplicity.</w:t>
+      </w:r>
+    </w:p>
+    <w:p>
+      <w:pPr>
+        <w:numPr>
+          <w:ilvl w:val="1"/>
+          <w:numId w:val="7"/>
+        </w:numPr>
+        <w:rPr>
+          <w:lang w:val="en-US"/>
+        </w:rPr>
+      </w:pPr>
+      <w:r>
+        <w:rPr>
+          <w:b/>
+          <w:bCs/>
+          <w:lang w:val="en-US"/>
+        </w:rPr>
+        <w:lastRenderedPageBreak/>
+        <w:t>Feedback</w:t>
+      </w:r>
+      <w:r>
+        <w:rPr>
+          <w:lang w:val="en-US"/>
+        </w:rPr>
+        <w:t xml:space="preserve">: A Weak Entity dependent on </w:t>
+      </w:r>
+      <w:proofErr w:type="spellStart"/>
+      <w:r>
+        <w:rPr>
+          <w:lang w:val="en-US"/>
+        </w:rPr>
+        <w:t>Collaboration_Event</w:t>
+      </w:r>
+      <w:proofErr w:type="spellEnd"/>
+      <w:r>
+        <w:rPr>
+          <w:lang w:val="en-US"/>
+        </w:rPr>
+        <w:t xml:space="preserve">. </w:t>
+      </w:r>
+    </w:p>
+    <w:p>
+      <w:pPr>
+        <w:pStyle w:val="ListParagraph"/>
+        <w:numPr>
+          <w:ilvl w:val="0"/>
+          <w:numId w:val="8"/>
+        </w:numPr>
+        <w:contextualSpacing w:val="0"/>
+        <w:rPr>
+          <w:vanish/>
+          <w:lang w:val="en-US"/>
+        </w:rPr>
+      </w:pPr>
+    </w:p>
+    <w:p>
+      <w:pPr>
+        <w:pStyle w:val="ListParagraph"/>
+        <w:numPr>
+          <w:ilvl w:val="0"/>
+          <w:numId w:val="8"/>
+        </w:numPr>
+        <w:contextualSpacing w:val="0"/>
+        <w:rPr>
+          <w:vanish/>
+          <w:lang w:val="en-US"/>
+        </w:rPr>
+      </w:pPr>
+    </w:p>
+    <w:p>
+      <w:pPr>
+        <w:pStyle w:val="ListParagraph"/>
+        <w:numPr>
+          <w:ilvl w:val="0"/>
+          <w:numId w:val="8"/>
+        </w:numPr>
+        <w:contextualSpacing w:val="0"/>
+        <w:rPr>
+          <w:vanish/>
+          <w:lang w:val="en-US"/>
+        </w:rPr>
+      </w:pPr>
+    </w:p>
+    <w:p>
+      <w:pPr>
+        <w:pStyle w:val="ListParagraph"/>
+        <w:numPr>
+          <w:ilvl w:val="1"/>
+          <w:numId w:val="8"/>
+        </w:numPr>
+        <w:contextualSpacing w:val="0"/>
+        <w:rPr>
+          <w:vanish/>
+          <w:lang w:val="en-US"/>
+        </w:rPr>
+      </w:pPr>
+    </w:p>
+    <w:p>
+      <w:pPr>
+        <w:pStyle w:val="ListParagraph"/>
+        <w:numPr>
+          <w:ilvl w:val="1"/>
+          <w:numId w:val="8"/>
+        </w:numPr>
+        <w:contextualSpacing w:val="0"/>
+        <w:rPr>
+          <w:vanish/>
+          <w:lang w:val="en-US"/>
+        </w:rPr>
+      </w:pPr>
+    </w:p>
+    <w:p>
+      <w:pPr>
+        <w:pStyle w:val="ListParagraph"/>
+        <w:numPr>
+          <w:ilvl w:val="1"/>
+          <w:numId w:val="8"/>
+        </w:numPr>
+        <w:contextualSpacing w:val="0"/>
+        <w:rPr>
+          <w:vanish/>
+          <w:lang w:val="en-US"/>
+        </w:rPr>
+      </w:pPr>
+    </w:p>
+    <w:p>
+      <w:pPr>
+        <w:pStyle w:val="ListParagraph"/>
+        <w:numPr>
+          <w:ilvl w:val="1"/>
+          <w:numId w:val="8"/>
+        </w:numPr>
+        <w:contextualSpacing w:val="0"/>
+        <w:rPr>
+          <w:vanish/>
+          <w:lang w:val="en-US"/>
+        </w:rPr>
+      </w:pPr>
+    </w:p>
+    <w:p>
+      <w:pPr>
+        <w:pStyle w:val="ListParagraph"/>
+        <w:numPr>
+          <w:ilvl w:val="1"/>
+          <w:numId w:val="8"/>
+        </w:numPr>
+        <w:contextualSpacing w:val="0"/>
+        <w:rPr>
+          <w:vanish/>
+          <w:lang w:val="en-US"/>
+        </w:rPr>
+      </w:pPr>
+    </w:p>
+    <w:p>
+      <w:pPr>
+        <w:pStyle w:val="ListParagraph"/>
+        <w:numPr>
+          <w:ilvl w:val="1"/>
+          <w:numId w:val="8"/>
+        </w:numPr>
+        <w:contextualSpacing w:val="0"/>
+        <w:rPr>
+          <w:vanish/>
+          <w:lang w:val="en-US"/>
+        </w:rPr>
+      </w:pPr>
+    </w:p>
+    <w:p>
+      <w:pPr>
+        <w:pStyle w:val="ListParagraph"/>
+        <w:numPr>
+          <w:ilvl w:val="1"/>
+          <w:numId w:val="8"/>
+        </w:numPr>
+        <w:contextualSpacing w:val="0"/>
+        <w:rPr>
+          <w:vanish/>
+          <w:lang w:val="en-US"/>
+        </w:rPr>
+      </w:pPr>
+    </w:p>
+    <w:p>
+      <w:pPr>
+        <w:pStyle w:val="ListParagraph"/>
+        <w:numPr>
+          <w:ilvl w:val="1"/>
+          <w:numId w:val="8"/>
+        </w:numPr>
+        <w:contextualSpacing w:val="0"/>
+        <w:rPr>
+          <w:vanish/>
+          <w:lang w:val="en-US"/>
+        </w:rPr>
+      </w:pPr>
+    </w:p>
+    <w:p>
+      <w:pPr>
+        <w:numPr>
+          <w:ilvl w:val="2"/>
+          <w:numId w:val="8"/>
+        </w:numPr>
+        <w:rPr>
+          <w:lang w:val="en-US"/>
+        </w:rPr>
+      </w:pPr>
+      <w:r>
+        <w:rPr>
+          <w:lang w:val="en-US"/>
+        </w:rPr>
+        <w:t xml:space="preserve">Logic: Feedback cannot exist without an event. </w:t>
+      </w:r>
+    </w:p>
+    <w:p>
+      <w:pPr>
+        <w:numPr>
+          <w:ilvl w:val="2"/>
+          <w:numId w:val="8"/>
+        </w:numPr>
+        <w:rPr>
+          <w:lang w:val="en-US"/>
+        </w:rPr>
+      </w:pPr>
+      <w:r>
+        <w:rPr>
+          <w:lang w:val="en-US"/>
+        </w:rPr>
+        <w:t xml:space="preserve">Attributes: Rater name, rating (1-5), comments, and date. </w:t>
+      </w:r>
+    </w:p>
+    <w:p>
+      <w:pPr>
+        <w:numPr>
+          <w:ilvl w:val="2"/>
+          <w:numId w:val="8"/>
+        </w:numPr>
+        <w:rPr>
+          <w:lang w:val="en-US"/>
+        </w:rPr>
+      </w:pPr>
+      <w:r>
+        <w:rPr>
+          <w:lang w:val="en-US"/>
+        </w:rPr>
+        <w:t>Constraint: To ensure data integrity, the Primary Key is a composite of (</w:t>
+      </w:r>
+      <w:proofErr w:type="spellStart"/>
+      <w:r>
+        <w:rPr>
+          <w:lang w:val="en-US"/>
+        </w:rPr>
+        <w:t>event_id</w:t>
+      </w:r>
+      <w:proofErr w:type="spellEnd"/>
+      <w:r>
+        <w:rPr>
+          <w:lang w:val="en-US"/>
+        </w:rPr>
+        <w:t xml:space="preserve">, </w:t>
+      </w:r>
+      <w:proofErr w:type="spellStart"/>
+      <w:r>
+        <w:rPr>
+          <w:lang w:val="en-US"/>
+        </w:rPr>
+        <w:t>rater_name</w:t>
+      </w:r>
+      <w:proofErr w:type="spellEnd"/>
+      <w:r>
+        <w:rPr>
+          <w:lang w:val="en-US"/>
+        </w:rPr>
+        <w:t xml:space="preserve">). This enforces that one rater can provide at most one feedback entry per specific event. </w:t>
+      </w:r>
+    </w:p>
+    <w:p>
+      <w:pPr>
+        <w:rPr>
+          <w:b/>
+          <w:bCs/>
+          <w:lang w:val="en-US"/>
+        </w:rPr>
+      </w:pPr>
+      <w:r>
+        <w:rPr>
+          <w:b/>
+          <w:bCs/>
+          <w:lang w:val="en-US"/>
+        </w:rPr>
+        <w:t>4. Relationships and Cardinalities</w:t>
+      </w:r>
+    </w:p>
+    <w:p>
+      <w:pPr>
+        <w:numPr>
+          <w:ilvl w:val="0"/>
+          <w:numId w:val="9"/>
+        </w:numPr>
+        <w:rPr>
+          <w:lang w:val="en-US"/>
+        </w:rPr>
+      </w:pPr>
+      <w:r>
+        <w:rPr>
+          <w:b/>
+          <w:bCs/>
+          <w:lang w:val="en-US"/>
+        </w:rPr>
+        <w:t xml:space="preserve">Partner - </w:t>
+      </w:r>
+      <w:r>
+        <w:rPr>
+          <w:b/>
+          <w:bCs/>
+          <w:lang w:val="en-US"/>
+        </w:rPr>
+        <w:t>Organization Unit</w:t>
+      </w:r>
+      <w:r>
+        <w:rPr>
+          <w:b/>
+          <w:bCs/>
+          <w:lang w:val="en-US"/>
+        </w:rPr>
+        <w:t xml:space="preserve"> (</w:t>
+      </w:r>
+      <w:proofErr w:type="gramStart"/>
+      <w:r>
+        <w:rPr>
+          <w:b/>
+          <w:bCs/>
+          <w:lang w:val="en-US"/>
+        </w:rPr>
+        <w:t>M:N</w:t>
+      </w:r>
+      <w:proofErr w:type="gramEnd"/>
+      <w:r>
+        <w:rPr>
+          <w:b/>
+          <w:bCs/>
+          <w:lang w:val="en-US"/>
+        </w:rPr>
+        <w:t>):</w:t>
+      </w:r>
+      <w:r>
+        <w:rPr>
+          <w:lang w:val="en-US"/>
+        </w:rPr>
+        <w:t xml:space="preserve"> Managed by the affiliate junction table. Attributes include </w:t>
+      </w:r>
+      <w:proofErr w:type="spellStart"/>
+      <w:r>
+        <w:rPr>
+          <w:lang w:val="en-US"/>
+        </w:rPr>
+        <w:t>affiliated_since</w:t>
+      </w:r>
+      <w:proofErr w:type="spellEnd"/>
+      <w:r>
+        <w:rPr>
+          <w:lang w:val="en-US"/>
+        </w:rPr>
+        <w:t>.</w:t>
+      </w:r>
+    </w:p>
+    <w:p>
+      <w:pPr>
+        <w:numPr>
+          <w:ilvl w:val="0"/>
+          <w:numId w:val="9"/>
+        </w:numPr>
+        <w:rPr>
+          <w:lang w:val="en-US"/>
+        </w:rPr>
+      </w:pPr>
+      <w:r>
+        <w:rPr>
+          <w:b/>
+          <w:bCs/>
+          <w:lang w:val="en-US"/>
+        </w:rPr>
+        <w:t xml:space="preserve">Partner - </w:t>
+      </w:r>
+      <w:r>
+        <w:rPr>
+          <w:b/>
+          <w:bCs/>
+          <w:lang w:val="en-US"/>
+        </w:rPr>
+        <w:t>Contact Point</w:t>
+      </w:r>
+      <w:r>
+        <w:rPr>
+          <w:b/>
+          <w:bCs/>
+          <w:lang w:val="en-US"/>
+        </w:rPr>
+        <w:t xml:space="preserve"> (</w:t>
+      </w:r>
+      <w:proofErr w:type="gramStart"/>
+      <w:r>
+        <w:rPr>
+          <w:b/>
+          <w:bCs/>
+          <w:lang w:val="en-US"/>
+        </w:rPr>
+        <w:t>1:N</w:t>
+      </w:r>
+      <w:proofErr w:type="gramEnd"/>
+      <w:r>
+        <w:rPr>
+          <w:b/>
+          <w:bCs/>
+          <w:lang w:val="en-US"/>
+        </w:rPr>
+        <w:t>):</w:t>
+      </w:r>
+      <w:r>
+        <w:rPr>
+          <w:lang w:val="en-US"/>
+        </w:rPr>
+        <w:t xml:space="preserve"> A partner has multiple contacts.</w:t>
+      </w:r>
+    </w:p>
+    <w:p>
+      <w:pPr>
+        <w:numPr>
+          <w:ilvl w:val="0"/>
+          <w:numId w:val="9"/>
+        </w:numPr>
+        <w:rPr>
+          <w:lang w:val="en-US"/>
+        </w:rPr>
+      </w:pPr>
+      <w:r>
+        <w:rPr>
+          <w:b/>
+          <w:bCs/>
+          <w:lang w:val="en-US"/>
+        </w:rPr>
+        <w:t xml:space="preserve">Partner - </w:t>
+      </w:r>
+      <w:r>
+        <w:rPr>
+          <w:b/>
+          <w:bCs/>
+          <w:lang w:val="en-US"/>
+        </w:rPr>
+        <w:t>Primary Contact</w:t>
+      </w:r>
+      <w:r>
+        <w:rPr>
+          <w:b/>
+          <w:bCs/>
+          <w:lang w:val="en-US"/>
+        </w:rPr>
+        <w:t xml:space="preserve"> (1:1):</w:t>
+      </w:r>
+      <w:r>
+        <w:rPr>
+          <w:lang w:val="en-US"/>
+        </w:rPr>
+        <w:t xml:space="preserve"> A partner has strictly one primary contact entry.</w:t>
+      </w:r>
+    </w:p>
+    <w:p>
+      <w:pPr>
+        <w:numPr>
+          <w:ilvl w:val="0"/>
+          <w:numId w:val="9"/>
+        </w:numPr>
+        <w:rPr>
+          <w:lang w:val="en-US"/>
+        </w:rPr>
+      </w:pPr>
+      <w:r>
+        <w:rPr>
+          <w:b/>
+          <w:bCs/>
+          <w:lang w:val="en-US"/>
+        </w:rPr>
+        <w:t>Partner - Agreement (</w:t>
+      </w:r>
+      <w:proofErr w:type="gramStart"/>
+      <w:r>
+        <w:rPr>
+          <w:b/>
+          <w:bCs/>
+          <w:lang w:val="en-US"/>
+        </w:rPr>
+        <w:t>1:N</w:t>
+      </w:r>
+      <w:proofErr w:type="gramEnd"/>
+      <w:r>
+        <w:rPr>
+          <w:b/>
+          <w:bCs/>
+          <w:lang w:val="en-US"/>
+        </w:rPr>
+        <w:t>):</w:t>
+      </w:r>
+      <w:r>
+        <w:rPr>
+          <w:lang w:val="en-US"/>
+        </w:rPr>
+        <w:t xml:space="preserve"> A partner can </w:t>
+      </w:r>
+      <w:r>
+        <w:rPr>
+          <w:lang w:val="en-US"/>
+        </w:rPr>
+        <w:t>be involved in</w:t>
+      </w:r>
+      <w:r>
+        <w:rPr>
+          <w:lang w:val="en-US"/>
+        </w:rPr>
+        <w:t xml:space="preserve"> multiple agreements.</w:t>
+      </w:r>
+    </w:p>
+    <w:p>
+      <w:pPr>
+        <w:numPr>
+          <w:ilvl w:val="0"/>
+          <w:numId w:val="9"/>
+        </w:numPr>
+        <w:rPr>
+          <w:lang w:val="en-US"/>
+        </w:rPr>
+      </w:pPr>
+      <w:r>
+        <w:rPr>
+          <w:b/>
+          <w:bCs/>
+          <w:lang w:val="en-US"/>
+        </w:rPr>
+        <w:t>Partner – Contribution (</w:t>
+      </w:r>
+      <w:proofErr w:type="gramStart"/>
+      <w:r>
+        <w:rPr>
+          <w:b/>
+          <w:bCs/>
+          <w:lang w:val="en-US"/>
+        </w:rPr>
+        <w:t>1</w:t>
+      </w:r>
+      <w:r>
+        <w:rPr>
+          <w:b/>
+          <w:bCs/>
+          <w:lang w:val="en-US"/>
+        </w:rPr>
+        <w:t>:N</w:t>
+      </w:r>
+      <w:proofErr w:type="gramEnd"/>
+      <w:r>
+        <w:rPr>
+          <w:b/>
+          <w:bCs/>
+          <w:lang w:val="en-US"/>
+        </w:rPr>
+        <w:t>)</w:t>
+      </w:r>
+      <w:r>
+        <w:rPr>
+          <w:lang w:val="en-US"/>
+        </w:rPr>
+        <w:t>:</w:t>
+      </w:r>
+      <w:r>
+        <w:rPr>
+          <w:lang w:val="en-US"/>
+        </w:rPr>
+        <w:t xml:space="preserve"> relationship </w:t>
+      </w:r>
+      <w:r>
+        <w:rPr>
+          <w:i/>
+          <w:iCs/>
+          <w:lang w:val="en-US"/>
+        </w:rPr>
+        <w:t>sponsor</w:t>
+      </w:r>
+      <w:r>
+        <w:rPr>
+          <w:i/>
+          <w:iCs/>
+          <w:lang w:val="en-US"/>
+        </w:rPr>
+        <w:t xml:space="preserve">. </w:t>
+      </w:r>
+      <w:r>
+        <w:rPr>
+          <w:lang w:val="en-US"/>
+        </w:rPr>
+        <w:t xml:space="preserve">A partner can sponsor multiple </w:t>
+      </w:r>
+      <w:r>
+        <w:rPr>
+          <w:lang w:val="en-US"/>
+        </w:rPr>
+        <w:t xml:space="preserve">contributions to </w:t>
+      </w:r>
+      <w:proofErr w:type="gramStart"/>
+      <w:r>
+        <w:rPr>
+          <w:lang w:val="en-US"/>
+        </w:rPr>
+        <w:t>event</w:t>
+      </w:r>
+      <w:proofErr w:type="gramEnd"/>
+      <w:r>
+        <w:rPr>
+          <w:lang w:val="en-US"/>
+        </w:rPr>
+        <w:t>.</w:t>
+      </w:r>
+    </w:p>
+    <w:p>
+      <w:pPr>
+        <w:numPr>
+          <w:ilvl w:val="0"/>
+          <w:numId w:val="9"/>
+        </w:numPr>
+        <w:rPr>
+          <w:lang w:val="en-US"/>
+        </w:rPr>
+      </w:pPr>
+      <w:r>
+        <w:rPr>
+          <w:b/>
+          <w:bCs/>
+          <w:lang w:val="en-US"/>
+        </w:rPr>
+        <w:t>Partner – Collaboration Event (</w:t>
+      </w:r>
+      <w:proofErr w:type="gramStart"/>
+      <w:r>
+        <w:rPr>
+          <w:b/>
+          <w:bCs/>
+          <w:lang w:val="en-US"/>
+        </w:rPr>
+        <w:t>1</w:t>
+      </w:r>
+      <w:r>
+        <w:rPr>
+          <w:b/>
+          <w:bCs/>
+          <w:lang w:val="en-US"/>
+        </w:rPr>
+        <w:t>:N</w:t>
+      </w:r>
+      <w:proofErr w:type="gramEnd"/>
+      <w:r>
+        <w:rPr>
+          <w:b/>
+          <w:bCs/>
+          <w:lang w:val="en-US"/>
+        </w:rPr>
+        <w:t>)</w:t>
+      </w:r>
+      <w:r>
+        <w:rPr>
+          <w:lang w:val="en-US"/>
+        </w:rPr>
+        <w:t xml:space="preserve">: </w:t>
+      </w:r>
+      <w:r>
+        <w:rPr>
+          <w:lang w:val="en-US"/>
+        </w:rPr>
+        <w:t xml:space="preserve">relationship </w:t>
+      </w:r>
+      <w:r>
+        <w:rPr>
+          <w:i/>
+          <w:iCs/>
+          <w:lang w:val="en-US"/>
+        </w:rPr>
+        <w:t>participate</w:t>
+      </w:r>
+      <w:r>
+        <w:rPr>
+          <w:lang w:val="en-US"/>
+        </w:rPr>
+        <w:t>. A partner can participate in multiple events.</w:t>
+      </w:r>
+    </w:p>
+    <w:p>
+      <w:pPr>
+        <w:numPr>
+          <w:ilvl w:val="0"/>
+          <w:numId w:val="9"/>
+        </w:numPr>
+        <w:rPr>
+          <w:lang w:val="en-US"/>
+        </w:rPr>
+      </w:pPr>
+      <w:r>
+        <w:rPr>
+          <w:b/>
+          <w:bCs/>
+          <w:lang w:val="en-US"/>
+        </w:rPr>
+        <w:t>Partner – Invoice (</w:t>
+      </w:r>
+      <w:proofErr w:type="gramStart"/>
+      <w:r>
+        <w:rPr>
+          <w:b/>
+          <w:bCs/>
+          <w:lang w:val="en-US"/>
+        </w:rPr>
+        <w:t>1</w:t>
+      </w:r>
+      <w:r>
+        <w:rPr>
+          <w:b/>
+          <w:bCs/>
+          <w:lang w:val="en-US"/>
+        </w:rPr>
+        <w:t>:N</w:t>
+      </w:r>
+      <w:proofErr w:type="gramEnd"/>
+      <w:r>
+        <w:rPr>
+          <w:b/>
+          <w:bCs/>
+          <w:lang w:val="en-US"/>
+        </w:rPr>
+        <w:t>)</w:t>
+      </w:r>
+      <w:r>
+        <w:rPr>
+          <w:lang w:val="en-US"/>
+        </w:rPr>
+        <w:t xml:space="preserve">: relationship </w:t>
+      </w:r>
+      <w:proofErr w:type="spellStart"/>
+      <w:r>
+        <w:rPr>
+          <w:lang w:val="en-US"/>
+        </w:rPr>
+        <w:t>partner_invoice</w:t>
+      </w:r>
+      <w:proofErr w:type="spellEnd"/>
+      <w:r>
+        <w:rPr>
+          <w:lang w:val="en-US"/>
+        </w:rPr>
+        <w:t xml:space="preserve">. A partner can </w:t>
+      </w:r>
+      <w:r>
+        <w:rPr>
+          <w:lang w:val="en-US"/>
+        </w:rPr>
+        <w:t>have multiple invoices to pay</w:t>
+      </w:r>
+    </w:p>
+    <w:p>
+      <w:pPr>
+        <w:numPr>
+          <w:ilvl w:val="0"/>
+          <w:numId w:val="9"/>
+        </w:numPr>
+        <w:rPr>
+          <w:lang w:val="en-US"/>
+        </w:rPr>
+      </w:pPr>
+      <w:r>
+        <w:rPr>
+          <w:b/>
+          <w:bCs/>
+          <w:lang w:val="en-US"/>
+        </w:rPr>
+        <w:t xml:space="preserve">Organization Unit </w:t>
+      </w:r>
+      <w:r>
+        <w:rPr>
+          <w:b/>
+          <w:bCs/>
+          <w:lang w:val="en-US"/>
+        </w:rPr>
+        <w:t>– Agreement (</w:t>
+      </w:r>
+      <w:proofErr w:type="gramStart"/>
+      <w:r>
+        <w:rPr>
+          <w:b/>
+          <w:bCs/>
+          <w:lang w:val="en-US"/>
+        </w:rPr>
+        <w:t>1:N</w:t>
+      </w:r>
+      <w:proofErr w:type="gramEnd"/>
+      <w:r>
+        <w:rPr>
+          <w:b/>
+          <w:bCs/>
+          <w:lang w:val="en-US"/>
+        </w:rPr>
+        <w:t>)</w:t>
+      </w:r>
+      <w:r>
+        <w:rPr>
+          <w:lang w:val="en-US"/>
+        </w:rPr>
+        <w:t xml:space="preserve">: </w:t>
+      </w:r>
+      <w:r>
+        <w:rPr>
+          <w:lang w:val="en-US"/>
+        </w:rPr>
+        <w:t>A</w:t>
+      </w:r>
+      <w:r>
+        <w:rPr>
+          <w:lang w:val="en-US"/>
+        </w:rPr>
+        <w:t>n</w:t>
+      </w:r>
+      <w:r>
+        <w:rPr>
+          <w:lang w:val="en-US"/>
+        </w:rPr>
+        <w:t xml:space="preserve"> </w:t>
+      </w:r>
+      <w:r>
+        <w:rPr>
+          <w:lang w:val="en-US"/>
+        </w:rPr>
+        <w:t>organization unit</w:t>
+      </w:r>
+      <w:r>
+        <w:rPr>
+          <w:lang w:val="en-US"/>
+        </w:rPr>
+        <w:t xml:space="preserve"> can </w:t>
+      </w:r>
+      <w:r>
+        <w:rPr>
+          <w:lang w:val="en-US"/>
+        </w:rPr>
+        <w:t xml:space="preserve">be involved in </w:t>
+      </w:r>
+      <w:r>
+        <w:rPr>
+          <w:lang w:val="en-US"/>
+        </w:rPr>
+        <w:t>multiple agreements</w:t>
+      </w:r>
+    </w:p>
+    <w:p>
+      <w:pPr>
+        <w:numPr>
+          <w:ilvl w:val="0"/>
+          <w:numId w:val="9"/>
+        </w:numPr>
+        <w:rPr>
+          <w:lang w:val="en-US"/>
+        </w:rPr>
+      </w:pPr>
+      <w:r>
+        <w:rPr>
+          <w:b/>
+          <w:bCs/>
+          <w:lang w:val="en-US"/>
+        </w:rPr>
+        <w:t>Contribution -</w:t>
+      </w:r>
+      <w:r>
+        <w:rPr>
+          <w:lang w:val="en-US"/>
+        </w:rPr>
+        <w:t xml:space="preserve"> </w:t>
+      </w:r>
+      <w:r>
+        <w:rPr>
+          <w:b/>
+          <w:bCs/>
+          <w:lang w:val="en-US"/>
+        </w:rPr>
+        <w:t>Collaboration Event</w:t>
+      </w:r>
+      <w:r>
+        <w:rPr>
+          <w:b/>
+          <w:bCs/>
+          <w:lang w:val="en-US"/>
+        </w:rPr>
+        <w:t xml:space="preserve"> (</w:t>
+      </w:r>
+      <w:proofErr w:type="gramStart"/>
+      <w:r>
+        <w:rPr>
+          <w:b/>
+          <w:bCs/>
+          <w:lang w:val="en-US"/>
+        </w:rPr>
+        <w:t>1:</w:t>
+      </w:r>
+      <w:r>
+        <w:rPr>
+          <w:b/>
+          <w:bCs/>
+          <w:lang w:val="en-US"/>
+        </w:rPr>
+        <w:t>N</w:t>
+      </w:r>
+      <w:proofErr w:type="gramEnd"/>
+      <w:r>
+        <w:rPr>
+          <w:b/>
+          <w:bCs/>
+          <w:lang w:val="en-US"/>
+        </w:rPr>
+        <w:t xml:space="preserve">): </w:t>
+      </w:r>
+      <w:r>
+        <w:rPr>
+          <w:lang w:val="en-US"/>
+        </w:rPr>
+        <w:t>A contribution can optionally be linked to multiple events.</w:t>
+      </w:r>
+    </w:p>
+    <w:p>
+      <w:pPr>
+        <w:numPr>
+          <w:ilvl w:val="0"/>
+          <w:numId w:val="9"/>
+        </w:numPr>
+        <w:rPr>
+          <w:lang w:val="en-US"/>
+        </w:rPr>
+      </w:pPr>
+      <w:r>
+        <w:rPr>
+          <w:b/>
+          <w:bCs/>
+          <w:lang w:val="en-US"/>
+        </w:rPr>
+        <w:t>Collaboration Event</w:t>
+      </w:r>
+      <w:r>
+        <w:rPr>
+          <w:b/>
+          <w:bCs/>
+          <w:lang w:val="en-US"/>
+        </w:rPr>
+        <w:t xml:space="preserve"> - Invoice (</w:t>
+      </w:r>
+      <w:proofErr w:type="gramStart"/>
+      <w:r>
+        <w:rPr>
+          <w:b/>
+          <w:bCs/>
+          <w:lang w:val="en-US"/>
+        </w:rPr>
+        <w:t>1:</w:t>
+      </w:r>
+      <w:r>
+        <w:rPr>
+          <w:b/>
+          <w:bCs/>
+          <w:lang w:val="en-US"/>
+        </w:rPr>
+        <w:t>N</w:t>
+      </w:r>
+      <w:proofErr w:type="gramEnd"/>
+      <w:r>
+        <w:rPr>
+          <w:b/>
+          <w:bCs/>
+          <w:lang w:val="en-US"/>
+        </w:rPr>
+        <w:t>):</w:t>
+      </w:r>
+      <w:r>
+        <w:rPr>
+          <w:lang w:val="en-US"/>
+        </w:rPr>
+        <w:t xml:space="preserve"> An event generates </w:t>
+      </w:r>
+      <w:r>
+        <w:rPr>
+          <w:lang w:val="en-US"/>
+        </w:rPr>
+        <w:t xml:space="preserve">multiple </w:t>
+      </w:r>
+      <w:r>
+        <w:rPr>
+          <w:lang w:val="en-US"/>
+        </w:rPr>
         <w:t>invoice</w:t>
       </w:r>
       <w:r>
+        <w:rPr>
+          <w:lang w:val="en-US"/>
+        </w:rPr>
+        <w:t>s.</w:t>
+      </w:r>
+    </w:p>
+    <w:p>
+      <w:pPr>
+        <w:numPr>
+          <w:ilvl w:val="0"/>
+          <w:numId w:val="9"/>
+        </w:numPr>
+        <w:rPr>
+          <w:lang w:val="en-US"/>
+        </w:rPr>
+      </w:pPr>
+      <w:r>
+        <w:rPr>
+          <w:b/>
+          <w:bCs/>
+          <w:lang w:val="en-US"/>
+        </w:rPr>
+        <w:t>Collaboration Event</w:t>
+      </w:r>
+      <w:r>
+        <w:rPr>
+          <w:b/>
+          <w:bCs/>
+          <w:lang w:val="en-US"/>
+        </w:rPr>
+        <w:t xml:space="preserve"> – Feedback (</w:t>
+      </w:r>
+      <w:proofErr w:type="gramStart"/>
+      <w:r>
+        <w:rPr>
+          <w:b/>
+          <w:bCs/>
+          <w:lang w:val="en-US"/>
+        </w:rPr>
+        <w:t>1:</w:t>
+      </w:r>
+      <w:r>
+        <w:rPr>
+          <w:b/>
+          <w:bCs/>
+          <w:lang w:val="en-US"/>
+        </w:rPr>
+        <w:t>N</w:t>
+      </w:r>
+      <w:proofErr w:type="gramEnd"/>
+      <w:r>
+        <w:rPr>
+          <w:b/>
+          <w:bCs/>
+          <w:lang w:val="en-US"/>
+        </w:rPr>
+        <w:t>)</w:t>
+      </w:r>
+    </w:p>
+    <w:p>
+      <w:pPr>
+        <w:numPr>
+          <w:ilvl w:val="0"/>
+          <w:numId w:val="9"/>
+        </w:numPr>
+        <w:rPr>
+          <w:lang w:val="en-US"/>
+        </w:rPr>
+      </w:pPr>
+      <w:r>
+        <w:rPr>
+          <w:b/>
+          <w:bCs/>
+          <w:lang w:val="en-US"/>
+        </w:rPr>
+        <w:t>Invoice - Payment (1:1):</w:t>
+      </w:r>
+      <w:r>
+        <w:rPr>
+          <w:lang w:val="en-US"/>
+        </w:rPr>
+        <w:t xml:space="preserve"> An invoice is linked to a single payment record</w:t>
+      </w:r>
+      <w:r>
+        <w:rPr>
+          <w:lang w:val="en-US"/>
+        </w:rPr>
         <w:t>.</w:t>
       </w:r>
-      <w:r>
-        <w:t>reference_number</w:t>
-      </w:r>
-      <w:proofErr w:type="spellEnd"/>
-      <w:r>
-        <w:t xml:space="preserve"> và </w:t>
-      </w:r>
-      <w:proofErr w:type="spellStart"/>
-      <w:r>
-        <w:t>payment.</w:t>
-      </w:r>
-      <w:r>
-        <w:t>payment_reference</w:t>
-      </w:r>
-      <w:proofErr w:type="spellEnd"/>
-      <w:r>
-        <w:t xml:space="preserve"> như ID</w:t>
-      </w:r>
-    </w:p>
-    <w:p>
-      <w:proofErr w:type="spellStart"/>
-      <w:r>
-        <w:t>Feedback</w:t>
-      </w:r>
-      <w:proofErr w:type="spellEnd"/>
-      <w:r>
-        <w:t xml:space="preserve"> là </w:t>
-      </w:r>
-      <w:proofErr w:type="spellStart"/>
-      <w:r>
-        <w:t>weak</w:t>
-      </w:r>
-      <w:proofErr w:type="spellEnd"/>
-      <w:r>
-        <w:t xml:space="preserve"> </w:t>
-      </w:r>
-      <w:proofErr w:type="spellStart"/>
-      <w:r>
-        <w:t>entity</w:t>
-      </w:r>
-      <w:proofErr w:type="spellEnd"/>
-      <w:r>
-        <w:t xml:space="preserve"> phụ thuộc </w:t>
-      </w:r>
-      <w:proofErr w:type="spellStart"/>
-      <w:r>
-        <w:t>collaboration_event</w:t>
-      </w:r>
-      <w:proofErr w:type="spellEnd"/>
-      <w:r>
-        <w:t xml:space="preserve">, </w:t>
-      </w:r>
-      <w:r>
-        <w:t xml:space="preserve">1 người chỉ có thể </w:t>
-      </w:r>
-      <w:proofErr w:type="spellStart"/>
-      <w:r>
-        <w:t>feedback</w:t>
-      </w:r>
-      <w:proofErr w:type="spellEnd"/>
-      <w:r>
-        <w:t xml:space="preserve"> 1 lần cho mỗi </w:t>
-      </w:r>
-      <w:proofErr w:type="spellStart"/>
-      <w:r>
-        <w:t>event</w:t>
-      </w:r>
-      <w:proofErr w:type="spellEnd"/>
-      <w:r>
-        <w:t xml:space="preserve">, vậy nên PK sẽ là </w:t>
-      </w:r>
-      <w:r>
-        <w:t>(</w:t>
-      </w:r>
-      <w:proofErr w:type="spellStart"/>
-      <w:r>
-        <w:t>event_id</w:t>
-      </w:r>
-      <w:proofErr w:type="spellEnd"/>
-      <w:r>
-        <w:t xml:space="preserve">, </w:t>
-      </w:r>
-      <w:proofErr w:type="spellStart"/>
-      <w:r>
-        <w:t>rater_name</w:t>
-      </w:r>
-      <w:proofErr w:type="spellEnd"/>
-      <w:r>
-        <w:t>)</w:t>
-      </w:r>
+    </w:p>
+    <w:p>
+      <w:pPr>
+        <w:rPr>
+          <w:lang w:val="en-US"/>
+        </w:rPr>
+      </w:pPr>
     </w:p>
     <w:sectPr>
       <w:pgSz w:w="11906" w:h="16838"/>
@@ -421,6 +2563,1259 @@
     </w:sectPr>
   </w:body>
 </w:document>
+</file>
+
+<file path=word/numbering.xml><?xml version="1.0" encoding="utf-8"?>
+<w:numbering xmlns:wpc="http://schemas.microsoft.com/office/word/2010/wordprocessingCanvas" xmlns:cx="http://schemas.microsoft.com/office/drawing/2014/chartex" xmlns:cx1="http://schemas.microsoft.com/office/drawing/2015/9/8/chartex" xmlns:cx2="http://schemas.microsoft.com/office/drawing/2015/10/21/chartex" xmlns:cx3="http://schemas.microsoft.com/office/drawing/2016/5/9/chartex" xmlns:cx4="http://schemas.microsoft.com/office/drawing/2016/5/10/chartex" xmlns:cx5="http://schemas.microsoft.com/office/drawing/2016/5/11/chartex" xmlns:cx6="http://schemas.microsoft.com/office/drawing/2016/5/12/chartex" xmlns:cx7="http://schemas.microsoft.com/office/drawing/2016/5/13/chartex" xmlns:cx8="http://schemas.microsoft.com/office/drawing/2016/5/14/chartex" xmlns:mc="http://schemas.openxmlformats.org/markup-compatibility/2006" xmlns:aink="http://schemas.microsoft.com/office/drawing/2016/ink" xmlns:am3d="http://schemas.microsoft.com/office/drawing/2017/model3d" xmlns:o="urn:schemas-microsoft-com:office:office" xmlns:oel="http://schemas.microsoft.com/office/2019/extlst" xmlns:r="http://schemas.openxmlformats.org/officeDocument/2006/relationships" xmlns:m="http://schemas.openxmlformats.org/officeDocument/2006/math" xmlns:v="urn:schemas-microsoft-com:vml" xmlns:wp14="http://schemas.microsoft.com/office/word/2010/wordprocessingDrawing" xmlns:wp="http://schemas.openxmlformats.org/drawingml/2006/wordprocessingDrawing" xmlns:w10="urn:schemas-microsoft-com:office:word" xmlns:w="http://schemas.openxmlformats.org/wordprocessingml/2006/main" xmlns:w14="http://schemas.microsoft.com/office/word/2010/wordml" xmlns:w15="http://schemas.microsoft.com/office/word/2012/wordml" xmlns:w16cex="http://schemas.microsoft.com/office/word/2018/wordml/cex" xmlns:w16cid="http://schemas.microsoft.com/office/word/2016/wordml/cid" xmlns:w16="http://schemas.microsoft.com/office/word/2018/wordml" xmlns:w16du="http://schemas.microsoft.com/office/word/2023/wordml/word16du" xmlns:w16sdtdh="http://schemas.microsoft.com/office/word/2020/wordml/sdtdatahash" xmlns:w16sdtfl="http://schemas.microsoft.com/office/word/2024/wordml/sdtformatlock" xmlns:w16se="http://schemas.microsoft.com/office/word/2015/wordml/symex" xmlns:wpg="http://schemas.microsoft.com/office/word/2010/wordprocessingGroup" xmlns:wpi="http://schemas.microsoft.com/office/word/2010/wordprocessingInk" xmlns:wne="http://schemas.microsoft.com/office/word/2006/wordml" xmlns:wps="http://schemas.microsoft.com/office/word/2010/wordprocessingShape" mc:Ignorable="w14 w15 w16se w16cid w16 w16cex w16sdtdh w16sdtfl w16du wp14">
+  <w:abstractNum w:abstractNumId="0" w15:restartNumberingAfterBreak="0">
+    <w:nsid w:val="107B7F9B"/>
+    <w:multiLevelType w:val="multilevel"/>
+    <w:tmpl w:val="ECC277D0"/>
+    <w:lvl w:ilvl="0">
+      <w:start w:val="1"/>
+      <w:numFmt w:val="decimal"/>
+      <w:lvlText w:val="%1."/>
+      <w:lvlJc w:val="left"/>
+      <w:pPr>
+        <w:ind w:left="360" w:hanging="360"/>
+      </w:pPr>
+      <w:rPr>
+        <w:rFonts w:hint="default"/>
+      </w:rPr>
+    </w:lvl>
+    <w:lvl w:ilvl="1">
+      <w:start w:val="1"/>
+      <w:numFmt w:val="decimal"/>
+      <w:lvlText w:val="%1.%2."/>
+      <w:lvlJc w:val="left"/>
+      <w:pPr>
+        <w:ind w:left="792" w:hanging="432"/>
+      </w:pPr>
+      <w:rPr>
+        <w:rFonts w:hint="default"/>
+      </w:rPr>
+    </w:lvl>
+    <w:lvl w:ilvl="2">
+      <w:start w:val="1"/>
+      <w:numFmt w:val="decimal"/>
+      <w:lvlText w:val="%1.%2.%3."/>
+      <w:lvlJc w:val="left"/>
+      <w:pPr>
+        <w:ind w:left="1224" w:hanging="504"/>
+      </w:pPr>
+      <w:rPr>
+        <w:rFonts w:hint="default"/>
+      </w:rPr>
+    </w:lvl>
+    <w:lvl w:ilvl="3">
+      <w:start w:val="1"/>
+      <w:numFmt w:val="decimal"/>
+      <w:lvlText w:val="%1.%2.%3.%4."/>
+      <w:lvlJc w:val="left"/>
+      <w:pPr>
+        <w:ind w:left="1728" w:hanging="648"/>
+      </w:pPr>
+      <w:rPr>
+        <w:rFonts w:hint="default"/>
+      </w:rPr>
+    </w:lvl>
+    <w:lvl w:ilvl="4">
+      <w:start w:val="1"/>
+      <w:numFmt w:val="decimal"/>
+      <w:lvlText w:val="%1.%2.%3.%4.%5."/>
+      <w:lvlJc w:val="left"/>
+      <w:pPr>
+        <w:ind w:left="2232" w:hanging="792"/>
+      </w:pPr>
+      <w:rPr>
+        <w:rFonts w:hint="default"/>
+      </w:rPr>
+    </w:lvl>
+    <w:lvl w:ilvl="5">
+      <w:start w:val="1"/>
+      <w:numFmt w:val="decimal"/>
+      <w:lvlText w:val="%1.%2.%3.%4.%5.%6."/>
+      <w:lvlJc w:val="left"/>
+      <w:pPr>
+        <w:ind w:left="2736" w:hanging="936"/>
+      </w:pPr>
+      <w:rPr>
+        <w:rFonts w:hint="default"/>
+      </w:rPr>
+    </w:lvl>
+    <w:lvl w:ilvl="6">
+      <w:start w:val="1"/>
+      <w:numFmt w:val="decimal"/>
+      <w:lvlText w:val="%1.%2.%3.%4.%5.%6.%7."/>
+      <w:lvlJc w:val="left"/>
+      <w:pPr>
+        <w:ind w:left="3240" w:hanging="1080"/>
+      </w:pPr>
+      <w:rPr>
+        <w:rFonts w:hint="default"/>
+      </w:rPr>
+    </w:lvl>
+    <w:lvl w:ilvl="7">
+      <w:start w:val="1"/>
+      <w:numFmt w:val="decimal"/>
+      <w:lvlText w:val="%1.%2.%3.%4.%5.%6.%7.%8."/>
+      <w:lvlJc w:val="left"/>
+      <w:pPr>
+        <w:ind w:left="3744" w:hanging="1224"/>
+      </w:pPr>
+      <w:rPr>
+        <w:rFonts w:hint="default"/>
+      </w:rPr>
+    </w:lvl>
+    <w:lvl w:ilvl="8">
+      <w:start w:val="1"/>
+      <w:numFmt w:val="decimal"/>
+      <w:lvlText w:val="%1.%2.%3.%4.%5.%6.%7.%8.%9."/>
+      <w:lvlJc w:val="left"/>
+      <w:pPr>
+        <w:ind w:left="4320" w:hanging="1440"/>
+      </w:pPr>
+      <w:rPr>
+        <w:rFonts w:hint="default"/>
+      </w:rPr>
+    </w:lvl>
+  </w:abstractNum>
+  <w:abstractNum w:abstractNumId="1" w15:restartNumberingAfterBreak="0">
+    <w:nsid w:val="1504770A"/>
+    <w:multiLevelType w:val="multilevel"/>
+    <w:tmpl w:val="78D26DE2"/>
+    <w:lvl w:ilvl="0">
+      <w:start w:val="3"/>
+      <w:numFmt w:val="decimal"/>
+      <w:lvlText w:val="%1."/>
+      <w:lvlJc w:val="left"/>
+      <w:pPr>
+        <w:ind w:left="360" w:hanging="360"/>
+      </w:pPr>
+      <w:rPr>
+        <w:rFonts w:hint="default"/>
+      </w:rPr>
+    </w:lvl>
+    <w:lvl w:ilvl="1">
+      <w:start w:val="1"/>
+      <w:numFmt w:val="decimal"/>
+      <w:lvlText w:val="%1.%2."/>
+      <w:lvlJc w:val="left"/>
+      <w:pPr>
+        <w:ind w:left="792" w:hanging="432"/>
+      </w:pPr>
+      <w:rPr>
+        <w:rFonts w:hint="default"/>
+        <w:b/>
+        <w:i w:val="0"/>
+      </w:rPr>
+    </w:lvl>
+    <w:lvl w:ilvl="2">
+      <w:start w:val="1"/>
+      <w:numFmt w:val="decimal"/>
+      <w:lvlText w:val="%1.%2.%3."/>
+      <w:lvlJc w:val="left"/>
+      <w:pPr>
+        <w:ind w:left="1224" w:hanging="504"/>
+      </w:pPr>
+      <w:rPr>
+        <w:rFonts w:hint="default"/>
+      </w:rPr>
+    </w:lvl>
+    <w:lvl w:ilvl="3">
+      <w:start w:val="1"/>
+      <w:numFmt w:val="decimal"/>
+      <w:lvlText w:val="%1.%2.%3.%4."/>
+      <w:lvlJc w:val="left"/>
+      <w:pPr>
+        <w:ind w:left="1728" w:hanging="648"/>
+      </w:pPr>
+      <w:rPr>
+        <w:rFonts w:hint="default"/>
+      </w:rPr>
+    </w:lvl>
+    <w:lvl w:ilvl="4">
+      <w:start w:val="1"/>
+      <w:numFmt w:val="decimal"/>
+      <w:lvlText w:val="%1.%2.%3.%4.%5."/>
+      <w:lvlJc w:val="left"/>
+      <w:pPr>
+        <w:ind w:left="2232" w:hanging="792"/>
+      </w:pPr>
+      <w:rPr>
+        <w:rFonts w:hint="default"/>
+      </w:rPr>
+    </w:lvl>
+    <w:lvl w:ilvl="5">
+      <w:start w:val="1"/>
+      <w:numFmt w:val="decimal"/>
+      <w:lvlText w:val="%1.%2.%3.%4.%5.%6."/>
+      <w:lvlJc w:val="left"/>
+      <w:pPr>
+        <w:ind w:left="2736" w:hanging="936"/>
+      </w:pPr>
+      <w:rPr>
+        <w:rFonts w:hint="default"/>
+      </w:rPr>
+    </w:lvl>
+    <w:lvl w:ilvl="6">
+      <w:start w:val="1"/>
+      <w:numFmt w:val="decimal"/>
+      <w:lvlText w:val="%1.%2.%3.%4.%5.%6.%7."/>
+      <w:lvlJc w:val="left"/>
+      <w:pPr>
+        <w:ind w:left="3240" w:hanging="1080"/>
+      </w:pPr>
+      <w:rPr>
+        <w:rFonts w:hint="default"/>
+      </w:rPr>
+    </w:lvl>
+    <w:lvl w:ilvl="7">
+      <w:start w:val="1"/>
+      <w:numFmt w:val="decimal"/>
+      <w:lvlText w:val="%1.%2.%3.%4.%5.%6.%7.%8."/>
+      <w:lvlJc w:val="left"/>
+      <w:pPr>
+        <w:ind w:left="3744" w:hanging="1224"/>
+      </w:pPr>
+      <w:rPr>
+        <w:rFonts w:hint="default"/>
+      </w:rPr>
+    </w:lvl>
+    <w:lvl w:ilvl="8">
+      <w:start w:val="1"/>
+      <w:numFmt w:val="decimal"/>
+      <w:lvlText w:val="%1.%2.%3.%4.%5.%6.%7.%8.%9."/>
+      <w:lvlJc w:val="left"/>
+      <w:pPr>
+        <w:ind w:left="4320" w:hanging="1440"/>
+      </w:pPr>
+      <w:rPr>
+        <w:rFonts w:hint="default"/>
+      </w:rPr>
+    </w:lvl>
+  </w:abstractNum>
+  <w:abstractNum w:abstractNumId="2" w15:restartNumberingAfterBreak="0">
+    <w:nsid w:val="393B3C68"/>
+    <w:multiLevelType w:val="multilevel"/>
+    <w:tmpl w:val="33606D5A"/>
+    <w:lvl w:ilvl="0">
+      <w:start w:val="1"/>
+      <w:numFmt w:val="bullet"/>
+      <w:lvlText w:val=""/>
+      <w:lvlJc w:val="left"/>
+      <w:pPr>
+        <w:tabs>
+          <w:tab w:val="num" w:pos="720"/>
+        </w:tabs>
+        <w:ind w:left="720" w:hanging="360"/>
+      </w:pPr>
+      <w:rPr>
+        <w:rFonts w:ascii="Symbol" w:hAnsi="Symbol" w:hint="default"/>
+        <w:sz w:val="20"/>
+      </w:rPr>
+    </w:lvl>
+    <w:lvl w:ilvl="1" w:tentative="1">
+      <w:start w:val="1"/>
+      <w:numFmt w:val="bullet"/>
+      <w:lvlText w:val="o"/>
+      <w:lvlJc w:val="left"/>
+      <w:pPr>
+        <w:tabs>
+          <w:tab w:val="num" w:pos="1440"/>
+        </w:tabs>
+        <w:ind w:left="1440" w:hanging="360"/>
+      </w:pPr>
+      <w:rPr>
+        <w:rFonts w:ascii="Courier New" w:hAnsi="Courier New" w:hint="default"/>
+        <w:sz w:val="20"/>
+      </w:rPr>
+    </w:lvl>
+    <w:lvl w:ilvl="2" w:tentative="1">
+      <w:start w:val="1"/>
+      <w:numFmt w:val="bullet"/>
+      <w:lvlText w:val=""/>
+      <w:lvlJc w:val="left"/>
+      <w:pPr>
+        <w:tabs>
+          <w:tab w:val="num" w:pos="2160"/>
+        </w:tabs>
+        <w:ind w:left="2160" w:hanging="360"/>
+      </w:pPr>
+      <w:rPr>
+        <w:rFonts w:ascii="Wingdings" w:hAnsi="Wingdings" w:hint="default"/>
+        <w:sz w:val="20"/>
+      </w:rPr>
+    </w:lvl>
+    <w:lvl w:ilvl="3" w:tentative="1">
+      <w:start w:val="1"/>
+      <w:numFmt w:val="bullet"/>
+      <w:lvlText w:val=""/>
+      <w:lvlJc w:val="left"/>
+      <w:pPr>
+        <w:tabs>
+          <w:tab w:val="num" w:pos="2880"/>
+        </w:tabs>
+        <w:ind w:left="2880" w:hanging="360"/>
+      </w:pPr>
+      <w:rPr>
+        <w:rFonts w:ascii="Wingdings" w:hAnsi="Wingdings" w:hint="default"/>
+        <w:sz w:val="20"/>
+      </w:rPr>
+    </w:lvl>
+    <w:lvl w:ilvl="4" w:tentative="1">
+      <w:start w:val="1"/>
+      <w:numFmt w:val="bullet"/>
+      <w:lvlText w:val=""/>
+      <w:lvlJc w:val="left"/>
+      <w:pPr>
+        <w:tabs>
+          <w:tab w:val="num" w:pos="3600"/>
+        </w:tabs>
+        <w:ind w:left="3600" w:hanging="360"/>
+      </w:pPr>
+      <w:rPr>
+        <w:rFonts w:ascii="Wingdings" w:hAnsi="Wingdings" w:hint="default"/>
+        <w:sz w:val="20"/>
+      </w:rPr>
+    </w:lvl>
+    <w:lvl w:ilvl="5" w:tentative="1">
+      <w:start w:val="1"/>
+      <w:numFmt w:val="bullet"/>
+      <w:lvlText w:val=""/>
+      <w:lvlJc w:val="left"/>
+      <w:pPr>
+        <w:tabs>
+          <w:tab w:val="num" w:pos="4320"/>
+        </w:tabs>
+        <w:ind w:left="4320" w:hanging="360"/>
+      </w:pPr>
+      <w:rPr>
+        <w:rFonts w:ascii="Wingdings" w:hAnsi="Wingdings" w:hint="default"/>
+        <w:sz w:val="20"/>
+      </w:rPr>
+    </w:lvl>
+    <w:lvl w:ilvl="6" w:tentative="1">
+      <w:start w:val="1"/>
+      <w:numFmt w:val="bullet"/>
+      <w:lvlText w:val=""/>
+      <w:lvlJc w:val="left"/>
+      <w:pPr>
+        <w:tabs>
+          <w:tab w:val="num" w:pos="5040"/>
+        </w:tabs>
+        <w:ind w:left="5040" w:hanging="360"/>
+      </w:pPr>
+      <w:rPr>
+        <w:rFonts w:ascii="Wingdings" w:hAnsi="Wingdings" w:hint="default"/>
+        <w:sz w:val="20"/>
+      </w:rPr>
+    </w:lvl>
+    <w:lvl w:ilvl="7" w:tentative="1">
+      <w:start w:val="1"/>
+      <w:numFmt w:val="bullet"/>
+      <w:lvlText w:val=""/>
+      <w:lvlJc w:val="left"/>
+      <w:pPr>
+        <w:tabs>
+          <w:tab w:val="num" w:pos="5760"/>
+        </w:tabs>
+        <w:ind w:left="5760" w:hanging="360"/>
+      </w:pPr>
+      <w:rPr>
+        <w:rFonts w:ascii="Wingdings" w:hAnsi="Wingdings" w:hint="default"/>
+        <w:sz w:val="20"/>
+      </w:rPr>
+    </w:lvl>
+    <w:lvl w:ilvl="8" w:tentative="1">
+      <w:start w:val="1"/>
+      <w:numFmt w:val="bullet"/>
+      <w:lvlText w:val=""/>
+      <w:lvlJc w:val="left"/>
+      <w:pPr>
+        <w:tabs>
+          <w:tab w:val="num" w:pos="6480"/>
+        </w:tabs>
+        <w:ind w:left="6480" w:hanging="360"/>
+      </w:pPr>
+      <w:rPr>
+        <w:rFonts w:ascii="Wingdings" w:hAnsi="Wingdings" w:hint="default"/>
+        <w:sz w:val="20"/>
+      </w:rPr>
+    </w:lvl>
+  </w:abstractNum>
+  <w:abstractNum w:abstractNumId="3" w15:restartNumberingAfterBreak="0">
+    <w:nsid w:val="42272754"/>
+    <w:multiLevelType w:val="multilevel"/>
+    <w:tmpl w:val="025CDAD4"/>
+    <w:lvl w:ilvl="0">
+      <w:start w:val="1"/>
+      <w:numFmt w:val="bullet"/>
+      <w:lvlText w:val=""/>
+      <w:lvlJc w:val="left"/>
+      <w:pPr>
+        <w:tabs>
+          <w:tab w:val="num" w:pos="720"/>
+        </w:tabs>
+        <w:ind w:left="720" w:hanging="360"/>
+      </w:pPr>
+      <w:rPr>
+        <w:rFonts w:ascii="Symbol" w:hAnsi="Symbol" w:hint="default"/>
+        <w:sz w:val="20"/>
+      </w:rPr>
+    </w:lvl>
+    <w:lvl w:ilvl="1">
+      <w:start w:val="1"/>
+      <w:numFmt w:val="bullet"/>
+      <w:lvlText w:val="o"/>
+      <w:lvlJc w:val="left"/>
+      <w:pPr>
+        <w:tabs>
+          <w:tab w:val="num" w:pos="1440"/>
+        </w:tabs>
+        <w:ind w:left="1440" w:hanging="360"/>
+      </w:pPr>
+      <w:rPr>
+        <w:rFonts w:ascii="Courier New" w:hAnsi="Courier New" w:hint="default"/>
+        <w:sz w:val="20"/>
+      </w:rPr>
+    </w:lvl>
+    <w:lvl w:ilvl="2" w:tentative="1">
+      <w:start w:val="1"/>
+      <w:numFmt w:val="bullet"/>
+      <w:lvlText w:val=""/>
+      <w:lvlJc w:val="left"/>
+      <w:pPr>
+        <w:tabs>
+          <w:tab w:val="num" w:pos="2160"/>
+        </w:tabs>
+        <w:ind w:left="2160" w:hanging="360"/>
+      </w:pPr>
+      <w:rPr>
+        <w:rFonts w:ascii="Wingdings" w:hAnsi="Wingdings" w:hint="default"/>
+        <w:sz w:val="20"/>
+      </w:rPr>
+    </w:lvl>
+    <w:lvl w:ilvl="3" w:tentative="1">
+      <w:start w:val="1"/>
+      <w:numFmt w:val="bullet"/>
+      <w:lvlText w:val=""/>
+      <w:lvlJc w:val="left"/>
+      <w:pPr>
+        <w:tabs>
+          <w:tab w:val="num" w:pos="2880"/>
+        </w:tabs>
+        <w:ind w:left="2880" w:hanging="360"/>
+      </w:pPr>
+      <w:rPr>
+        <w:rFonts w:ascii="Wingdings" w:hAnsi="Wingdings" w:hint="default"/>
+        <w:sz w:val="20"/>
+      </w:rPr>
+    </w:lvl>
+    <w:lvl w:ilvl="4" w:tentative="1">
+      <w:start w:val="1"/>
+      <w:numFmt w:val="bullet"/>
+      <w:lvlText w:val=""/>
+      <w:lvlJc w:val="left"/>
+      <w:pPr>
+        <w:tabs>
+          <w:tab w:val="num" w:pos="3600"/>
+        </w:tabs>
+        <w:ind w:left="3600" w:hanging="360"/>
+      </w:pPr>
+      <w:rPr>
+        <w:rFonts w:ascii="Wingdings" w:hAnsi="Wingdings" w:hint="default"/>
+        <w:sz w:val="20"/>
+      </w:rPr>
+    </w:lvl>
+    <w:lvl w:ilvl="5" w:tentative="1">
+      <w:start w:val="1"/>
+      <w:numFmt w:val="bullet"/>
+      <w:lvlText w:val=""/>
+      <w:lvlJc w:val="left"/>
+      <w:pPr>
+        <w:tabs>
+          <w:tab w:val="num" w:pos="4320"/>
+        </w:tabs>
+        <w:ind w:left="4320" w:hanging="360"/>
+      </w:pPr>
+      <w:rPr>
+        <w:rFonts w:ascii="Wingdings" w:hAnsi="Wingdings" w:hint="default"/>
+        <w:sz w:val="20"/>
+      </w:rPr>
+    </w:lvl>
+    <w:lvl w:ilvl="6" w:tentative="1">
+      <w:start w:val="1"/>
+      <w:numFmt w:val="bullet"/>
+      <w:lvlText w:val=""/>
+      <w:lvlJc w:val="left"/>
+      <w:pPr>
+        <w:tabs>
+          <w:tab w:val="num" w:pos="5040"/>
+        </w:tabs>
+        <w:ind w:left="5040" w:hanging="360"/>
+      </w:pPr>
+      <w:rPr>
+        <w:rFonts w:ascii="Wingdings" w:hAnsi="Wingdings" w:hint="default"/>
+        <w:sz w:val="20"/>
+      </w:rPr>
+    </w:lvl>
+    <w:lvl w:ilvl="7" w:tentative="1">
+      <w:start w:val="1"/>
+      <w:numFmt w:val="bullet"/>
+      <w:lvlText w:val=""/>
+      <w:lvlJc w:val="left"/>
+      <w:pPr>
+        <w:tabs>
+          <w:tab w:val="num" w:pos="5760"/>
+        </w:tabs>
+        <w:ind w:left="5760" w:hanging="360"/>
+      </w:pPr>
+      <w:rPr>
+        <w:rFonts w:ascii="Wingdings" w:hAnsi="Wingdings" w:hint="default"/>
+        <w:sz w:val="20"/>
+      </w:rPr>
+    </w:lvl>
+    <w:lvl w:ilvl="8" w:tentative="1">
+      <w:start w:val="1"/>
+      <w:numFmt w:val="bullet"/>
+      <w:lvlText w:val=""/>
+      <w:lvlJc w:val="left"/>
+      <w:pPr>
+        <w:tabs>
+          <w:tab w:val="num" w:pos="6480"/>
+        </w:tabs>
+        <w:ind w:left="6480" w:hanging="360"/>
+      </w:pPr>
+      <w:rPr>
+        <w:rFonts w:ascii="Wingdings" w:hAnsi="Wingdings" w:hint="default"/>
+        <w:sz w:val="20"/>
+      </w:rPr>
+    </w:lvl>
+  </w:abstractNum>
+  <w:abstractNum w:abstractNumId="4" w15:restartNumberingAfterBreak="0">
+    <w:nsid w:val="453C4597"/>
+    <w:multiLevelType w:val="multilevel"/>
+    <w:tmpl w:val="78D26DE2"/>
+    <w:lvl w:ilvl="0">
+      <w:start w:val="3"/>
+      <w:numFmt w:val="decimal"/>
+      <w:lvlText w:val="%1."/>
+      <w:lvlJc w:val="left"/>
+      <w:pPr>
+        <w:ind w:left="720" w:hanging="360"/>
+      </w:pPr>
+      <w:rPr>
+        <w:rFonts w:hint="default"/>
+        <w:sz w:val="20"/>
+      </w:rPr>
+    </w:lvl>
+    <w:lvl w:ilvl="1">
+      <w:start w:val="1"/>
+      <w:numFmt w:val="decimal"/>
+      <w:lvlText w:val="%1.%2."/>
+      <w:lvlJc w:val="left"/>
+      <w:pPr>
+        <w:ind w:left="1152" w:hanging="432"/>
+      </w:pPr>
+      <w:rPr>
+        <w:rFonts w:hint="default"/>
+        <w:b/>
+        <w:i w:val="0"/>
+        <w:sz w:val="20"/>
+      </w:rPr>
+    </w:lvl>
+    <w:lvl w:ilvl="2">
+      <w:start w:val="1"/>
+      <w:numFmt w:val="decimal"/>
+      <w:lvlText w:val="%1.%2.%3."/>
+      <w:lvlJc w:val="left"/>
+      <w:pPr>
+        <w:ind w:left="1584" w:hanging="504"/>
+      </w:pPr>
+      <w:rPr>
+        <w:rFonts w:hint="default"/>
+        <w:sz w:val="20"/>
+      </w:rPr>
+    </w:lvl>
+    <w:lvl w:ilvl="3">
+      <w:start w:val="1"/>
+      <w:numFmt w:val="decimal"/>
+      <w:lvlText w:val="%1.%2.%3.%4."/>
+      <w:lvlJc w:val="left"/>
+      <w:pPr>
+        <w:ind w:left="2088" w:hanging="648"/>
+      </w:pPr>
+      <w:rPr>
+        <w:rFonts w:hint="default"/>
+        <w:sz w:val="20"/>
+      </w:rPr>
+    </w:lvl>
+    <w:lvl w:ilvl="4">
+      <w:start w:val="1"/>
+      <w:numFmt w:val="decimal"/>
+      <w:lvlText w:val="%1.%2.%3.%4.%5."/>
+      <w:lvlJc w:val="left"/>
+      <w:pPr>
+        <w:ind w:left="2592" w:hanging="792"/>
+      </w:pPr>
+      <w:rPr>
+        <w:rFonts w:hint="default"/>
+        <w:sz w:val="20"/>
+      </w:rPr>
+    </w:lvl>
+    <w:lvl w:ilvl="5">
+      <w:start w:val="1"/>
+      <w:numFmt w:val="decimal"/>
+      <w:lvlText w:val="%1.%2.%3.%4.%5.%6."/>
+      <w:lvlJc w:val="left"/>
+      <w:pPr>
+        <w:ind w:left="3096" w:hanging="936"/>
+      </w:pPr>
+      <w:rPr>
+        <w:rFonts w:hint="default"/>
+        <w:sz w:val="20"/>
+      </w:rPr>
+    </w:lvl>
+    <w:lvl w:ilvl="6">
+      <w:start w:val="1"/>
+      <w:numFmt w:val="decimal"/>
+      <w:lvlText w:val="%1.%2.%3.%4.%5.%6.%7."/>
+      <w:lvlJc w:val="left"/>
+      <w:pPr>
+        <w:ind w:left="3600" w:hanging="1080"/>
+      </w:pPr>
+      <w:rPr>
+        <w:rFonts w:hint="default"/>
+        <w:sz w:val="20"/>
+      </w:rPr>
+    </w:lvl>
+    <w:lvl w:ilvl="7">
+      <w:start w:val="1"/>
+      <w:numFmt w:val="decimal"/>
+      <w:lvlText w:val="%1.%2.%3.%4.%5.%6.%7.%8."/>
+      <w:lvlJc w:val="left"/>
+      <w:pPr>
+        <w:ind w:left="4104" w:hanging="1224"/>
+      </w:pPr>
+      <w:rPr>
+        <w:rFonts w:hint="default"/>
+        <w:sz w:val="20"/>
+      </w:rPr>
+    </w:lvl>
+    <w:lvl w:ilvl="8">
+      <w:start w:val="1"/>
+      <w:numFmt w:val="decimal"/>
+      <w:lvlText w:val="%1.%2.%3.%4.%5.%6.%7.%8.%9."/>
+      <w:lvlJc w:val="left"/>
+      <w:pPr>
+        <w:ind w:left="4680" w:hanging="1440"/>
+      </w:pPr>
+      <w:rPr>
+        <w:rFonts w:hint="default"/>
+        <w:sz w:val="20"/>
+      </w:rPr>
+    </w:lvl>
+  </w:abstractNum>
+  <w:abstractNum w:abstractNumId="5" w15:restartNumberingAfterBreak="0">
+    <w:nsid w:val="5B952825"/>
+    <w:multiLevelType w:val="multilevel"/>
+    <w:tmpl w:val="92B236C4"/>
+    <w:lvl w:ilvl="0">
+      <w:start w:val="1"/>
+      <w:numFmt w:val="decimal"/>
+      <w:lvlText w:val="%1."/>
+      <w:lvlJc w:val="left"/>
+      <w:pPr>
+        <w:ind w:left="720" w:hanging="360"/>
+      </w:pPr>
+      <w:rPr>
+        <w:rFonts w:hint="default"/>
+        <w:sz w:val="20"/>
+      </w:rPr>
+    </w:lvl>
+    <w:lvl w:ilvl="1">
+      <w:start w:val="1"/>
+      <w:numFmt w:val="decimal"/>
+      <w:lvlText w:val="%1.%2."/>
+      <w:lvlJc w:val="left"/>
+      <w:pPr>
+        <w:ind w:left="1152" w:hanging="432"/>
+      </w:pPr>
+      <w:rPr>
+        <w:rFonts w:hint="default"/>
+        <w:b/>
+        <w:i w:val="0"/>
+        <w:sz w:val="20"/>
+      </w:rPr>
+    </w:lvl>
+    <w:lvl w:ilvl="2">
+      <w:start w:val="1"/>
+      <w:numFmt w:val="decimal"/>
+      <w:lvlText w:val="%1.%2.%3."/>
+      <w:lvlJc w:val="left"/>
+      <w:pPr>
+        <w:ind w:left="1584" w:hanging="504"/>
+      </w:pPr>
+      <w:rPr>
+        <w:rFonts w:hint="default"/>
+        <w:sz w:val="20"/>
+      </w:rPr>
+    </w:lvl>
+    <w:lvl w:ilvl="3">
+      <w:start w:val="1"/>
+      <w:numFmt w:val="decimal"/>
+      <w:lvlText w:val="%1.%2.%3.%4."/>
+      <w:lvlJc w:val="left"/>
+      <w:pPr>
+        <w:ind w:left="2088" w:hanging="648"/>
+      </w:pPr>
+      <w:rPr>
+        <w:rFonts w:hint="default"/>
+        <w:sz w:val="20"/>
+      </w:rPr>
+    </w:lvl>
+    <w:lvl w:ilvl="4">
+      <w:start w:val="1"/>
+      <w:numFmt w:val="decimal"/>
+      <w:lvlText w:val="%1.%2.%3.%4.%5."/>
+      <w:lvlJc w:val="left"/>
+      <w:pPr>
+        <w:ind w:left="2592" w:hanging="792"/>
+      </w:pPr>
+      <w:rPr>
+        <w:rFonts w:hint="default"/>
+        <w:sz w:val="20"/>
+      </w:rPr>
+    </w:lvl>
+    <w:lvl w:ilvl="5">
+      <w:start w:val="1"/>
+      <w:numFmt w:val="decimal"/>
+      <w:lvlText w:val="%1.%2.%3.%4.%5.%6."/>
+      <w:lvlJc w:val="left"/>
+      <w:pPr>
+        <w:ind w:left="3096" w:hanging="936"/>
+      </w:pPr>
+      <w:rPr>
+        <w:rFonts w:hint="default"/>
+        <w:sz w:val="20"/>
+      </w:rPr>
+    </w:lvl>
+    <w:lvl w:ilvl="6">
+      <w:start w:val="1"/>
+      <w:numFmt w:val="decimal"/>
+      <w:lvlText w:val="%1.%2.%3.%4.%5.%6.%7."/>
+      <w:lvlJc w:val="left"/>
+      <w:pPr>
+        <w:ind w:left="3600" w:hanging="1080"/>
+      </w:pPr>
+      <w:rPr>
+        <w:rFonts w:hint="default"/>
+        <w:sz w:val="20"/>
+      </w:rPr>
+    </w:lvl>
+    <w:lvl w:ilvl="7">
+      <w:start w:val="1"/>
+      <w:numFmt w:val="decimal"/>
+      <w:lvlText w:val="%1.%2.%3.%4.%5.%6.%7.%8."/>
+      <w:lvlJc w:val="left"/>
+      <w:pPr>
+        <w:ind w:left="4104" w:hanging="1224"/>
+      </w:pPr>
+      <w:rPr>
+        <w:rFonts w:hint="default"/>
+        <w:sz w:val="20"/>
+      </w:rPr>
+    </w:lvl>
+    <w:lvl w:ilvl="8">
+      <w:start w:val="1"/>
+      <w:numFmt w:val="decimal"/>
+      <w:lvlText w:val="%1.%2.%3.%4.%5.%6.%7.%8.%9."/>
+      <w:lvlJc w:val="left"/>
+      <w:pPr>
+        <w:ind w:left="4680" w:hanging="1440"/>
+      </w:pPr>
+      <w:rPr>
+        <w:rFonts w:hint="default"/>
+        <w:sz w:val="20"/>
+      </w:rPr>
+    </w:lvl>
+  </w:abstractNum>
+  <w:abstractNum w:abstractNumId="6" w15:restartNumberingAfterBreak="0">
+    <w:nsid w:val="64CE0C53"/>
+    <w:multiLevelType w:val="multilevel"/>
+    <w:tmpl w:val="15A6005E"/>
+    <w:lvl w:ilvl="0">
+      <w:start w:val="1"/>
+      <w:numFmt w:val="bullet"/>
+      <w:lvlText w:val=""/>
+      <w:lvlJc w:val="left"/>
+      <w:pPr>
+        <w:tabs>
+          <w:tab w:val="num" w:pos="720"/>
+        </w:tabs>
+        <w:ind w:left="720" w:hanging="360"/>
+      </w:pPr>
+      <w:rPr>
+        <w:rFonts w:ascii="Symbol" w:hAnsi="Symbol" w:hint="default"/>
+        <w:sz w:val="20"/>
+      </w:rPr>
+    </w:lvl>
+    <w:lvl w:ilvl="1" w:tentative="1">
+      <w:start w:val="1"/>
+      <w:numFmt w:val="bullet"/>
+      <w:lvlText w:val="o"/>
+      <w:lvlJc w:val="left"/>
+      <w:pPr>
+        <w:tabs>
+          <w:tab w:val="num" w:pos="1440"/>
+        </w:tabs>
+        <w:ind w:left="1440" w:hanging="360"/>
+      </w:pPr>
+      <w:rPr>
+        <w:rFonts w:ascii="Courier New" w:hAnsi="Courier New" w:hint="default"/>
+        <w:sz w:val="20"/>
+      </w:rPr>
+    </w:lvl>
+    <w:lvl w:ilvl="2" w:tentative="1">
+      <w:start w:val="1"/>
+      <w:numFmt w:val="bullet"/>
+      <w:lvlText w:val=""/>
+      <w:lvlJc w:val="left"/>
+      <w:pPr>
+        <w:tabs>
+          <w:tab w:val="num" w:pos="2160"/>
+        </w:tabs>
+        <w:ind w:left="2160" w:hanging="360"/>
+      </w:pPr>
+      <w:rPr>
+        <w:rFonts w:ascii="Wingdings" w:hAnsi="Wingdings" w:hint="default"/>
+        <w:sz w:val="20"/>
+      </w:rPr>
+    </w:lvl>
+    <w:lvl w:ilvl="3" w:tentative="1">
+      <w:start w:val="1"/>
+      <w:numFmt w:val="bullet"/>
+      <w:lvlText w:val=""/>
+      <w:lvlJc w:val="left"/>
+      <w:pPr>
+        <w:tabs>
+          <w:tab w:val="num" w:pos="2880"/>
+        </w:tabs>
+        <w:ind w:left="2880" w:hanging="360"/>
+      </w:pPr>
+      <w:rPr>
+        <w:rFonts w:ascii="Wingdings" w:hAnsi="Wingdings" w:hint="default"/>
+        <w:sz w:val="20"/>
+      </w:rPr>
+    </w:lvl>
+    <w:lvl w:ilvl="4" w:tentative="1">
+      <w:start w:val="1"/>
+      <w:numFmt w:val="bullet"/>
+      <w:lvlText w:val=""/>
+      <w:lvlJc w:val="left"/>
+      <w:pPr>
+        <w:tabs>
+          <w:tab w:val="num" w:pos="3600"/>
+        </w:tabs>
+        <w:ind w:left="3600" w:hanging="360"/>
+      </w:pPr>
+      <w:rPr>
+        <w:rFonts w:ascii="Wingdings" w:hAnsi="Wingdings" w:hint="default"/>
+        <w:sz w:val="20"/>
+      </w:rPr>
+    </w:lvl>
+    <w:lvl w:ilvl="5" w:tentative="1">
+      <w:start w:val="1"/>
+      <w:numFmt w:val="bullet"/>
+      <w:lvlText w:val=""/>
+      <w:lvlJc w:val="left"/>
+      <w:pPr>
+        <w:tabs>
+          <w:tab w:val="num" w:pos="4320"/>
+        </w:tabs>
+        <w:ind w:left="4320" w:hanging="360"/>
+      </w:pPr>
+      <w:rPr>
+        <w:rFonts w:ascii="Wingdings" w:hAnsi="Wingdings" w:hint="default"/>
+        <w:sz w:val="20"/>
+      </w:rPr>
+    </w:lvl>
+    <w:lvl w:ilvl="6" w:tentative="1">
+      <w:start w:val="1"/>
+      <w:numFmt w:val="bullet"/>
+      <w:lvlText w:val=""/>
+      <w:lvlJc w:val="left"/>
+      <w:pPr>
+        <w:tabs>
+          <w:tab w:val="num" w:pos="5040"/>
+        </w:tabs>
+        <w:ind w:left="5040" w:hanging="360"/>
+      </w:pPr>
+      <w:rPr>
+        <w:rFonts w:ascii="Wingdings" w:hAnsi="Wingdings" w:hint="default"/>
+        <w:sz w:val="20"/>
+      </w:rPr>
+    </w:lvl>
+    <w:lvl w:ilvl="7" w:tentative="1">
+      <w:start w:val="1"/>
+      <w:numFmt w:val="bullet"/>
+      <w:lvlText w:val=""/>
+      <w:lvlJc w:val="left"/>
+      <w:pPr>
+        <w:tabs>
+          <w:tab w:val="num" w:pos="5760"/>
+        </w:tabs>
+        <w:ind w:left="5760" w:hanging="360"/>
+      </w:pPr>
+      <w:rPr>
+        <w:rFonts w:ascii="Wingdings" w:hAnsi="Wingdings" w:hint="default"/>
+        <w:sz w:val="20"/>
+      </w:rPr>
+    </w:lvl>
+    <w:lvl w:ilvl="8" w:tentative="1">
+      <w:start w:val="1"/>
+      <w:numFmt w:val="bullet"/>
+      <w:lvlText w:val=""/>
+      <w:lvlJc w:val="left"/>
+      <w:pPr>
+        <w:tabs>
+          <w:tab w:val="num" w:pos="6480"/>
+        </w:tabs>
+        <w:ind w:left="6480" w:hanging="360"/>
+      </w:pPr>
+      <w:rPr>
+        <w:rFonts w:ascii="Wingdings" w:hAnsi="Wingdings" w:hint="default"/>
+        <w:sz w:val="20"/>
+      </w:rPr>
+    </w:lvl>
+  </w:abstractNum>
+  <w:abstractNum w:abstractNumId="7" w15:restartNumberingAfterBreak="0">
+    <w:nsid w:val="74B87769"/>
+    <w:multiLevelType w:val="multilevel"/>
+    <w:tmpl w:val="A10A8720"/>
+    <w:lvl w:ilvl="0">
+      <w:start w:val="1"/>
+      <w:numFmt w:val="bullet"/>
+      <w:lvlText w:val=""/>
+      <w:lvlJc w:val="left"/>
+      <w:pPr>
+        <w:tabs>
+          <w:tab w:val="num" w:pos="720"/>
+        </w:tabs>
+        <w:ind w:left="720" w:hanging="360"/>
+      </w:pPr>
+      <w:rPr>
+        <w:rFonts w:ascii="Symbol" w:hAnsi="Symbol" w:hint="default"/>
+        <w:sz w:val="20"/>
+      </w:rPr>
+    </w:lvl>
+    <w:lvl w:ilvl="1">
+      <w:start w:val="1"/>
+      <w:numFmt w:val="bullet"/>
+      <w:lvlText w:val="o"/>
+      <w:lvlJc w:val="left"/>
+      <w:pPr>
+        <w:tabs>
+          <w:tab w:val="num" w:pos="1440"/>
+        </w:tabs>
+        <w:ind w:left="1440" w:hanging="360"/>
+      </w:pPr>
+      <w:rPr>
+        <w:rFonts w:ascii="Courier New" w:hAnsi="Courier New" w:hint="default"/>
+        <w:sz w:val="20"/>
+      </w:rPr>
+    </w:lvl>
+    <w:lvl w:ilvl="2" w:tentative="1">
+      <w:start w:val="1"/>
+      <w:numFmt w:val="bullet"/>
+      <w:lvlText w:val=""/>
+      <w:lvlJc w:val="left"/>
+      <w:pPr>
+        <w:tabs>
+          <w:tab w:val="num" w:pos="2160"/>
+        </w:tabs>
+        <w:ind w:left="2160" w:hanging="360"/>
+      </w:pPr>
+      <w:rPr>
+        <w:rFonts w:ascii="Wingdings" w:hAnsi="Wingdings" w:hint="default"/>
+        <w:sz w:val="20"/>
+      </w:rPr>
+    </w:lvl>
+    <w:lvl w:ilvl="3" w:tentative="1">
+      <w:start w:val="1"/>
+      <w:numFmt w:val="bullet"/>
+      <w:lvlText w:val=""/>
+      <w:lvlJc w:val="left"/>
+      <w:pPr>
+        <w:tabs>
+          <w:tab w:val="num" w:pos="2880"/>
+        </w:tabs>
+        <w:ind w:left="2880" w:hanging="360"/>
+      </w:pPr>
+      <w:rPr>
+        <w:rFonts w:ascii="Wingdings" w:hAnsi="Wingdings" w:hint="default"/>
+        <w:sz w:val="20"/>
+      </w:rPr>
+    </w:lvl>
+    <w:lvl w:ilvl="4" w:tentative="1">
+      <w:start w:val="1"/>
+      <w:numFmt w:val="bullet"/>
+      <w:lvlText w:val=""/>
+      <w:lvlJc w:val="left"/>
+      <w:pPr>
+        <w:tabs>
+          <w:tab w:val="num" w:pos="3600"/>
+        </w:tabs>
+        <w:ind w:left="3600" w:hanging="360"/>
+      </w:pPr>
+      <w:rPr>
+        <w:rFonts w:ascii="Wingdings" w:hAnsi="Wingdings" w:hint="default"/>
+        <w:sz w:val="20"/>
+      </w:rPr>
+    </w:lvl>
+    <w:lvl w:ilvl="5" w:tentative="1">
+      <w:start w:val="1"/>
+      <w:numFmt w:val="bullet"/>
+      <w:lvlText w:val=""/>
+      <w:lvlJc w:val="left"/>
+      <w:pPr>
+        <w:tabs>
+          <w:tab w:val="num" w:pos="4320"/>
+        </w:tabs>
+        <w:ind w:left="4320" w:hanging="360"/>
+      </w:pPr>
+      <w:rPr>
+        <w:rFonts w:ascii="Wingdings" w:hAnsi="Wingdings" w:hint="default"/>
+        <w:sz w:val="20"/>
+      </w:rPr>
+    </w:lvl>
+    <w:lvl w:ilvl="6" w:tentative="1">
+      <w:start w:val="1"/>
+      <w:numFmt w:val="bullet"/>
+      <w:lvlText w:val=""/>
+      <w:lvlJc w:val="left"/>
+      <w:pPr>
+        <w:tabs>
+          <w:tab w:val="num" w:pos="5040"/>
+        </w:tabs>
+        <w:ind w:left="5040" w:hanging="360"/>
+      </w:pPr>
+      <w:rPr>
+        <w:rFonts w:ascii="Wingdings" w:hAnsi="Wingdings" w:hint="default"/>
+        <w:sz w:val="20"/>
+      </w:rPr>
+    </w:lvl>
+    <w:lvl w:ilvl="7" w:tentative="1">
+      <w:start w:val="1"/>
+      <w:numFmt w:val="bullet"/>
+      <w:lvlText w:val=""/>
+      <w:lvlJc w:val="left"/>
+      <w:pPr>
+        <w:tabs>
+          <w:tab w:val="num" w:pos="5760"/>
+        </w:tabs>
+        <w:ind w:left="5760" w:hanging="360"/>
+      </w:pPr>
+      <w:rPr>
+        <w:rFonts w:ascii="Wingdings" w:hAnsi="Wingdings" w:hint="default"/>
+        <w:sz w:val="20"/>
+      </w:rPr>
+    </w:lvl>
+    <w:lvl w:ilvl="8" w:tentative="1">
+      <w:start w:val="1"/>
+      <w:numFmt w:val="bullet"/>
+      <w:lvlText w:val=""/>
+      <w:lvlJc w:val="left"/>
+      <w:pPr>
+        <w:tabs>
+          <w:tab w:val="num" w:pos="6480"/>
+        </w:tabs>
+        <w:ind w:left="6480" w:hanging="360"/>
+      </w:pPr>
+      <w:rPr>
+        <w:rFonts w:ascii="Wingdings" w:hAnsi="Wingdings" w:hint="default"/>
+        <w:sz w:val="20"/>
+      </w:rPr>
+    </w:lvl>
+  </w:abstractNum>
+  <w:abstractNum w:abstractNumId="8" w15:restartNumberingAfterBreak="0">
+    <w:nsid w:val="759D58A9"/>
+    <w:multiLevelType w:val="multilevel"/>
+    <w:tmpl w:val="1B26CFFA"/>
+    <w:lvl w:ilvl="0">
+      <w:start w:val="1"/>
+      <w:numFmt w:val="bullet"/>
+      <w:lvlText w:val=""/>
+      <w:lvlJc w:val="left"/>
+      <w:pPr>
+        <w:tabs>
+          <w:tab w:val="num" w:pos="720"/>
+        </w:tabs>
+        <w:ind w:left="720" w:hanging="360"/>
+      </w:pPr>
+      <w:rPr>
+        <w:rFonts w:ascii="Symbol" w:hAnsi="Symbol" w:hint="default"/>
+        <w:sz w:val="20"/>
+      </w:rPr>
+    </w:lvl>
+    <w:lvl w:ilvl="1" w:tentative="1">
+      <w:start w:val="1"/>
+      <w:numFmt w:val="bullet"/>
+      <w:lvlText w:val="o"/>
+      <w:lvlJc w:val="left"/>
+      <w:pPr>
+        <w:tabs>
+          <w:tab w:val="num" w:pos="1440"/>
+        </w:tabs>
+        <w:ind w:left="1440" w:hanging="360"/>
+      </w:pPr>
+      <w:rPr>
+        <w:rFonts w:ascii="Courier New" w:hAnsi="Courier New" w:hint="default"/>
+        <w:sz w:val="20"/>
+      </w:rPr>
+    </w:lvl>
+    <w:lvl w:ilvl="2" w:tentative="1">
+      <w:start w:val="1"/>
+      <w:numFmt w:val="bullet"/>
+      <w:lvlText w:val=""/>
+      <w:lvlJc w:val="left"/>
+      <w:pPr>
+        <w:tabs>
+          <w:tab w:val="num" w:pos="2160"/>
+        </w:tabs>
+        <w:ind w:left="2160" w:hanging="360"/>
+      </w:pPr>
+      <w:rPr>
+        <w:rFonts w:ascii="Wingdings" w:hAnsi="Wingdings" w:hint="default"/>
+        <w:sz w:val="20"/>
+      </w:rPr>
+    </w:lvl>
+    <w:lvl w:ilvl="3" w:tentative="1">
+      <w:start w:val="1"/>
+      <w:numFmt w:val="bullet"/>
+      <w:lvlText w:val=""/>
+      <w:lvlJc w:val="left"/>
+      <w:pPr>
+        <w:tabs>
+          <w:tab w:val="num" w:pos="2880"/>
+        </w:tabs>
+        <w:ind w:left="2880" w:hanging="360"/>
+      </w:pPr>
+      <w:rPr>
+        <w:rFonts w:ascii="Wingdings" w:hAnsi="Wingdings" w:hint="default"/>
+        <w:sz w:val="20"/>
+      </w:rPr>
+    </w:lvl>
+    <w:lvl w:ilvl="4" w:tentative="1">
+      <w:start w:val="1"/>
+      <w:numFmt w:val="bullet"/>
+      <w:lvlText w:val=""/>
+      <w:lvlJc w:val="left"/>
+      <w:pPr>
+        <w:tabs>
+          <w:tab w:val="num" w:pos="3600"/>
+        </w:tabs>
+        <w:ind w:left="3600" w:hanging="360"/>
+      </w:pPr>
+      <w:rPr>
+        <w:rFonts w:ascii="Wingdings" w:hAnsi="Wingdings" w:hint="default"/>
+        <w:sz w:val="20"/>
+      </w:rPr>
+    </w:lvl>
+    <w:lvl w:ilvl="5" w:tentative="1">
+      <w:start w:val="1"/>
+      <w:numFmt w:val="bullet"/>
+      <w:lvlText w:val=""/>
+      <w:lvlJc w:val="left"/>
+      <w:pPr>
+        <w:tabs>
+          <w:tab w:val="num" w:pos="4320"/>
+        </w:tabs>
+        <w:ind w:left="4320" w:hanging="360"/>
+      </w:pPr>
+      <w:rPr>
+        <w:rFonts w:ascii="Wingdings" w:hAnsi="Wingdings" w:hint="default"/>
+        <w:sz w:val="20"/>
+      </w:rPr>
+    </w:lvl>
+    <w:lvl w:ilvl="6" w:tentative="1">
+      <w:start w:val="1"/>
+      <w:numFmt w:val="bullet"/>
+      <w:lvlText w:val=""/>
+      <w:lvlJc w:val="left"/>
+      <w:pPr>
+        <w:tabs>
+          <w:tab w:val="num" w:pos="5040"/>
+        </w:tabs>
+        <w:ind w:left="5040" w:hanging="360"/>
+      </w:pPr>
+      <w:rPr>
+        <w:rFonts w:ascii="Wingdings" w:hAnsi="Wingdings" w:hint="default"/>
+        <w:sz w:val="20"/>
+      </w:rPr>
+    </w:lvl>
+    <w:lvl w:ilvl="7" w:tentative="1">
+      <w:start w:val="1"/>
+      <w:numFmt w:val="bullet"/>
+      <w:lvlText w:val=""/>
+      <w:lvlJc w:val="left"/>
+      <w:pPr>
+        <w:tabs>
+          <w:tab w:val="num" w:pos="5760"/>
+        </w:tabs>
+        <w:ind w:left="5760" w:hanging="360"/>
+      </w:pPr>
+      <w:rPr>
+        <w:rFonts w:ascii="Wingdings" w:hAnsi="Wingdings" w:hint="default"/>
+        <w:sz w:val="20"/>
+      </w:rPr>
+    </w:lvl>
+    <w:lvl w:ilvl="8" w:tentative="1">
+      <w:start w:val="1"/>
+      <w:numFmt w:val="bullet"/>
+      <w:lvlText w:val=""/>
+      <w:lvlJc w:val="left"/>
+      <w:pPr>
+        <w:tabs>
+          <w:tab w:val="num" w:pos="6480"/>
+        </w:tabs>
+        <w:ind w:left="6480" w:hanging="360"/>
+      </w:pPr>
+      <w:rPr>
+        <w:rFonts w:ascii="Wingdings" w:hAnsi="Wingdings" w:hint="default"/>
+        <w:sz w:val="20"/>
+      </w:rPr>
+    </w:lvl>
+  </w:abstractNum>
+  <w:num w:numId="1" w16cid:durableId="563299174">
+    <w:abstractNumId w:val="7"/>
+  </w:num>
+  <w:num w:numId="2" w16cid:durableId="958336947">
+    <w:abstractNumId w:val="6"/>
+  </w:num>
+  <w:num w:numId="3" w16cid:durableId="859507807">
+    <w:abstractNumId w:val="8"/>
+  </w:num>
+  <w:num w:numId="4" w16cid:durableId="1404718703">
+    <w:abstractNumId w:val="2"/>
+  </w:num>
+  <w:num w:numId="5" w16cid:durableId="1414202439">
+    <w:abstractNumId w:val="3"/>
+  </w:num>
+  <w:num w:numId="6" w16cid:durableId="1401900809">
+    <w:abstractNumId w:val="4"/>
+  </w:num>
+  <w:num w:numId="7" w16cid:durableId="1515028268">
+    <w:abstractNumId w:val="1"/>
+  </w:num>
+  <w:num w:numId="8" w16cid:durableId="475488946">
+    <w:abstractNumId w:val="0"/>
+  </w:num>
+  <w:num w:numId="9" w16cid:durableId="1037317005">
+    <w:abstractNumId w:val="5"/>
+  </w:num>
+</w:numbering>
 </file>
 
 <file path=word/styles.xml><?xml version="1.0" encoding="utf-8"?>

</xml_diff>